<commit_message>
Update doc for redis server
</commit_message>
<xml_diff>
--- a/docs/Installation Instructions for Linux.docx
+++ b/docs/Installation Instructions for Linux.docx
@@ -20,11 +20,19 @@
         <w:widowControl w:val="0"/>
         <w:jc w:val="center"/>
       </w:pPr>
+      <w:proofErr w:type="gramStart"/>
       <w:r>
         <w:rPr>
           <w:sz w:val="36"/>
         </w:rPr>
-        <w:t>for Materials Data Curation System</w:t>
+        <w:t>for</w:t>
+      </w:r>
+      <w:proofErr w:type="gramEnd"/>
+      <w:r>
+        <w:rPr>
+          <w:sz w:val="36"/>
+        </w:rPr>
+        <w:t xml:space="preserve"> Materials Data Curation System</w:t>
       </w:r>
     </w:p>
     <w:p>
@@ -91,8 +99,13 @@
       <w:pPr>
         <w:widowControl w:val="0"/>
       </w:pPr>
-      <w:r>
-        <w:t>pip (</w:t>
+      <w:proofErr w:type="gramStart"/>
+      <w:r>
+        <w:t>pip</w:t>
+      </w:r>
+      <w:proofErr w:type="gramEnd"/>
+      <w:r>
+        <w:t xml:space="preserve"> (</w:t>
       </w:r>
       <w:hyperlink r:id="rId6">
         <w:r>
@@ -132,8 +145,13 @@
       <w:pPr>
         <w:widowControl w:val="0"/>
       </w:pPr>
-      <w:r>
-        <w:t>curl -L</w:t>
+      <w:proofErr w:type="gramStart"/>
+      <w:r>
+        <w:t>curl</w:t>
+      </w:r>
+      <w:proofErr w:type="gramEnd"/>
+      <w:r>
+        <w:t xml:space="preserve"> -L</w:t>
       </w:r>
       <w:hyperlink r:id="rId7">
         <w:r>
@@ -165,8 +183,21 @@
       <w:pPr>
         <w:widowControl w:val="0"/>
       </w:pPr>
-      <w:r>
-        <w:t>tar xzf Python-2.7.2.tgz</w:t>
+      <w:proofErr w:type="gramStart"/>
+      <w:r>
+        <w:t>tar</w:t>
+      </w:r>
+      <w:proofErr w:type="gramEnd"/>
+      <w:r>
+        <w:t xml:space="preserve"> </w:t>
+      </w:r>
+      <w:proofErr w:type="spellStart"/>
+      <w:r>
+        <w:t>xzf</w:t>
+      </w:r>
+      <w:proofErr w:type="spellEnd"/>
+      <w:r>
+        <w:t xml:space="preserve"> Python-2.7.2.tgz</w:t>
       </w:r>
     </w:p>
     <w:p>
@@ -181,24 +212,79 @@
       <w:pPr>
         <w:widowControl w:val="0"/>
       </w:pPr>
-      <w:r>
-        <w:t>./configure (if Mac pop-up prompts for gcc Mac package, click on Install, and run again)</w:t>
-      </w:r>
-    </w:p>
-    <w:p>
-      <w:pPr>
-        <w:widowControl w:val="0"/>
-      </w:pPr>
-      <w:r>
-        <w:t>make altinstall prefix=~/usr/local exec-prefix=~/usr/local</w:t>
-      </w:r>
-    </w:p>
-    <w:p>
-      <w:pPr>
-        <w:widowControl w:val="0"/>
-      </w:pPr>
-      <w:r>
-        <w:t>alias python='~/usr/local/bin/python2.7'</w:t>
+      <w:proofErr w:type="gramStart"/>
+      <w:r>
+        <w:t>./</w:t>
+      </w:r>
+      <w:proofErr w:type="gramEnd"/>
+      <w:r>
+        <w:t xml:space="preserve">configure (if Mac pop-up prompts for </w:t>
+      </w:r>
+      <w:proofErr w:type="spellStart"/>
+      <w:r>
+        <w:t>gcc</w:t>
+      </w:r>
+      <w:proofErr w:type="spellEnd"/>
+      <w:r>
+        <w:t xml:space="preserve"> Mac package, click on Install, and run again)</w:t>
+      </w:r>
+    </w:p>
+    <w:p>
+      <w:pPr>
+        <w:widowControl w:val="0"/>
+      </w:pPr>
+      <w:proofErr w:type="gramStart"/>
+      <w:r>
+        <w:t>make</w:t>
+      </w:r>
+      <w:proofErr w:type="gramEnd"/>
+      <w:r>
+        <w:t xml:space="preserve"> </w:t>
+      </w:r>
+      <w:proofErr w:type="spellStart"/>
+      <w:r>
+        <w:t>altinstall</w:t>
+      </w:r>
+      <w:proofErr w:type="spellEnd"/>
+      <w:r>
+        <w:t xml:space="preserve"> prefix=~/</w:t>
+      </w:r>
+      <w:proofErr w:type="spellStart"/>
+      <w:r>
+        <w:t>usr</w:t>
+      </w:r>
+      <w:proofErr w:type="spellEnd"/>
+      <w:r>
+        <w:t>/local exec-prefix=~/</w:t>
+      </w:r>
+      <w:proofErr w:type="spellStart"/>
+      <w:r>
+        <w:t>usr</w:t>
+      </w:r>
+      <w:proofErr w:type="spellEnd"/>
+      <w:r>
+        <w:t>/local</w:t>
+      </w:r>
+    </w:p>
+    <w:p>
+      <w:pPr>
+        <w:widowControl w:val="0"/>
+      </w:pPr>
+      <w:proofErr w:type="gramStart"/>
+      <w:r>
+        <w:t>alias</w:t>
+      </w:r>
+      <w:proofErr w:type="gramEnd"/>
+      <w:r>
+        <w:t xml:space="preserve"> python='~/</w:t>
+      </w:r>
+      <w:proofErr w:type="spellStart"/>
+      <w:r>
+        <w:t>usr</w:t>
+      </w:r>
+      <w:proofErr w:type="spellEnd"/>
+      <w:r>
+        <w:t>/local/bin/python2.7'</w:t>
       </w:r>
     </w:p>
     <w:p>
@@ -218,17 +304,32 @@
       <w:pPr>
         <w:widowControl w:val="0"/>
       </w:pPr>
+      <w:proofErr w:type="gramStart"/>
       <w:r>
         <w:t>curl</w:t>
       </w:r>
-      <w:hyperlink>
-        <w:r>
-          <w:rPr>
-            <w:rStyle w:val="InternetLink"/>
-          </w:rPr>
-          <w:t xml:space="preserve"> </w:t>
-        </w:r>
-      </w:hyperlink>
+      <w:proofErr w:type="gramEnd"/>
+      <w:r>
+        <w:fldChar w:fldCharType="begin"/>
+      </w:r>
+      <w:r>
+        <w:instrText xml:space="preserve"> HYPERLINK \h </w:instrText>
+      </w:r>
+      <w:r>
+        <w:fldChar w:fldCharType="separate"/>
+      </w:r>
+      <w:r>
+        <w:rPr>
+          <w:rStyle w:val="InternetLink"/>
+        </w:rPr>
+        <w:t xml:space="preserve"> </w:t>
+      </w:r>
+      <w:r>
+        <w:rPr>
+          <w:rStyle w:val="InternetLink"/>
+        </w:rPr>
+        <w:fldChar w:fldCharType="end"/>
+      </w:r>
       <w:hyperlink r:id="rId10">
         <w:r>
           <w:rPr>
@@ -246,30 +347,100 @@
       <w:pPr>
         <w:widowControl w:val="0"/>
       </w:pPr>
-      <w:r>
-        <w:t>python get-pip.py</w:t>
-      </w:r>
-    </w:p>
-    <w:p>
-      <w:pPr>
-        <w:widowControl w:val="0"/>
-      </w:pPr>
-      <w:r>
-        <w:t>alias pip=~/usr/local/bin/pip</w:t>
-      </w:r>
-    </w:p>
-    <w:p>
-      <w:pPr>
-        <w:widowControl w:val="0"/>
-      </w:pPr>
-    </w:p>
-    <w:p>
-      <w:pPr>
-        <w:widowControl w:val="0"/>
-      </w:pPr>
-      <w:r>
-        <w:t>Any installed package via pip will now go under your '~/usr/local/lib/python2.7/site-packages' directory.</w:t>
-      </w:r>
+      <w:proofErr w:type="gramStart"/>
+      <w:r>
+        <w:t>python</w:t>
+      </w:r>
+      <w:proofErr w:type="gramEnd"/>
+      <w:r>
+        <w:t xml:space="preserve"> get-pip.py</w:t>
+      </w:r>
+    </w:p>
+    <w:p>
+      <w:pPr>
+        <w:widowControl w:val="0"/>
+      </w:pPr>
+      <w:proofErr w:type="gramStart"/>
+      <w:r>
+        <w:t>alias</w:t>
+      </w:r>
+      <w:proofErr w:type="gramEnd"/>
+      <w:r>
+        <w:t xml:space="preserve"> pip=~/</w:t>
+      </w:r>
+      <w:proofErr w:type="spellStart"/>
+      <w:r>
+        <w:t>usr</w:t>
+      </w:r>
+      <w:proofErr w:type="spellEnd"/>
+      <w:r>
+        <w:t>/local/bin/pip</w:t>
+      </w:r>
+    </w:p>
+    <w:p>
+      <w:pPr>
+        <w:widowControl w:val="0"/>
+      </w:pPr>
+    </w:p>
+    <w:p>
+      <w:pPr>
+        <w:widowControl w:val="0"/>
+      </w:pPr>
+      <w:r>
+        <w:t>Any installed package via pip will now go under your '~/</w:t>
+      </w:r>
+      <w:proofErr w:type="spellStart"/>
+      <w:r>
+        <w:t>usr</w:t>
+      </w:r>
+      <w:proofErr w:type="spellEnd"/>
+      <w:r>
+        <w:t>/local/lib/python2.7/site-packages' directory.</w:t>
+      </w:r>
+    </w:p>
+    <w:p>
+      <w:pPr>
+        <w:widowControl w:val="0"/>
+      </w:pPr>
+    </w:p>
+    <w:p>
+      <w:pPr>
+        <w:widowControl w:val="0"/>
+      </w:pPr>
+      <w:r>
+        <w:t xml:space="preserve">Install </w:t>
+      </w:r>
+      <w:proofErr w:type="spellStart"/>
+      <w:r>
+        <w:t>redis</w:t>
+      </w:r>
+      <w:proofErr w:type="spellEnd"/>
+      <w:r>
+        <w:t xml:space="preserve"> server:</w:t>
+      </w:r>
+    </w:p>
+    <w:p>
+      <w:pPr>
+        <w:widowControl w:val="0"/>
+      </w:pPr>
+      <w:proofErr w:type="spellStart"/>
+      <w:r>
+        <w:t>sudo</w:t>
+      </w:r>
+      <w:proofErr w:type="spellEnd"/>
+      <w:r>
+        <w:t xml:space="preserve"> apt-get install </w:t>
+      </w:r>
+      <w:proofErr w:type="spellStart"/>
+      <w:r>
+        <w:t>redis</w:t>
+      </w:r>
+      <w:proofErr w:type="spellEnd"/>
+      <w:r>
+        <w:t xml:space="preserve">-server </w:t>
+      </w:r>
+      <w:bookmarkStart w:id="0" w:name="_GoBack"/>
+      <w:bookmarkEnd w:id="0"/>
     </w:p>
     <w:p>
       <w:pPr>
@@ -298,7 +469,23 @@
         <w:widowControl w:val="0"/>
       </w:pPr>
       <w:r>
-        <w:t xml:space="preserve">We need pip to do the installation of the required dependencies.  pip requires setuptools and it has to be installed first, before pip can run: </w:t>
+        <w:t xml:space="preserve">We need pip to do the installation of the required dependencies.  </w:t>
+      </w:r>
+      <w:proofErr w:type="gramStart"/>
+      <w:r>
+        <w:t>pip</w:t>
+      </w:r>
+      <w:proofErr w:type="gramEnd"/>
+      <w:r>
+        <w:t xml:space="preserve"> requires </w:t>
+      </w:r>
+      <w:proofErr w:type="spellStart"/>
+      <w:r>
+        <w:t>setuptools</w:t>
+      </w:r>
+      <w:proofErr w:type="spellEnd"/>
+      <w:r>
+        <w:t xml:space="preserve"> and it has to be installed first, before pip can run: </w:t>
       </w:r>
       <w:hyperlink r:id="rId11">
         <w:r>
@@ -343,16 +530,41 @@
       <w:pPr>
         <w:widowControl w:val="0"/>
       </w:pPr>
-      <w:r>
-        <w:t>mkdir Env</w:t>
-      </w:r>
-    </w:p>
-    <w:p>
-      <w:pPr>
-        <w:widowControl w:val="0"/>
-      </w:pPr>
-      <w:r>
-        <w:t>pip install virtualenvwrapper  (</w:t>
+      <w:proofErr w:type="spellStart"/>
+      <w:proofErr w:type="gramStart"/>
+      <w:r>
+        <w:t>mkdir</w:t>
+      </w:r>
+      <w:proofErr w:type="spellEnd"/>
+      <w:proofErr w:type="gramEnd"/>
+      <w:r>
+        <w:t xml:space="preserve"> </w:t>
+      </w:r>
+      <w:proofErr w:type="spellStart"/>
+      <w:r>
+        <w:t>Env</w:t>
+      </w:r>
+      <w:proofErr w:type="spellEnd"/>
+    </w:p>
+    <w:p>
+      <w:pPr>
+        <w:widowControl w:val="0"/>
+      </w:pPr>
+      <w:proofErr w:type="gramStart"/>
+      <w:r>
+        <w:t>pip</w:t>
+      </w:r>
+      <w:proofErr w:type="gramEnd"/>
+      <w:r>
+        <w:t xml:space="preserve"> install </w:t>
+      </w:r>
+      <w:proofErr w:type="spellStart"/>
+      <w:r>
+        <w:t>virtualenvwrapper</w:t>
+      </w:r>
+      <w:proofErr w:type="spellEnd"/>
+      <w:r>
+        <w:t xml:space="preserve">  (</w:t>
       </w:r>
       <w:hyperlink r:id="rId12">
         <w:r>
@@ -371,60 +583,109 @@
       <w:pPr>
         <w:widowControl w:val="0"/>
       </w:pPr>
-      <w:r>
-        <w:t>export WORKON_HOME=~/Develop/Envs</w:t>
-      </w:r>
-    </w:p>
-    <w:p>
-      <w:pPr>
-        <w:widowControl w:val="0"/>
-      </w:pPr>
-      <w:r>
-        <w:t>mkdir -p $WORKON_HOME</w:t>
-      </w:r>
-    </w:p>
-    <w:p>
-      <w:pPr>
-        <w:widowControl w:val="0"/>
-      </w:pPr>
-      <w:r>
-        <w:t>source ~/usr/local/bin/virtualenvwrapper.sh</w:t>
-      </w:r>
-    </w:p>
-    <w:p>
-      <w:pPr>
-        <w:widowControl w:val="0"/>
-      </w:pPr>
+      <w:proofErr w:type="gramStart"/>
+      <w:r>
+        <w:t>export</w:t>
+      </w:r>
+      <w:proofErr w:type="gramEnd"/>
+      <w:r>
+        <w:t xml:space="preserve"> WORKON_HOME=~/Develop/</w:t>
+      </w:r>
+      <w:proofErr w:type="spellStart"/>
+      <w:r>
+        <w:t>Envs</w:t>
+      </w:r>
+      <w:proofErr w:type="spellEnd"/>
+    </w:p>
+    <w:p>
+      <w:pPr>
+        <w:widowControl w:val="0"/>
+      </w:pPr>
+      <w:proofErr w:type="spellStart"/>
+      <w:proofErr w:type="gramStart"/>
+      <w:r>
+        <w:lastRenderedPageBreak/>
+        <w:t>mkdir</w:t>
+      </w:r>
+      <w:proofErr w:type="spellEnd"/>
+      <w:proofErr w:type="gramEnd"/>
+      <w:r>
+        <w:t xml:space="preserve"> -p $WORKON_HOME</w:t>
+      </w:r>
+    </w:p>
+    <w:p>
+      <w:pPr>
+        <w:widowControl w:val="0"/>
+      </w:pPr>
+      <w:proofErr w:type="gramStart"/>
+      <w:r>
+        <w:t>source</w:t>
+      </w:r>
+      <w:proofErr w:type="gramEnd"/>
+      <w:r>
+        <w:t xml:space="preserve"> ~/usr/local/bin/virtualenvwrapper.sh</w:t>
+      </w:r>
+    </w:p>
+    <w:p>
+      <w:pPr>
+        <w:widowControl w:val="0"/>
+      </w:pPr>
+      <w:proofErr w:type="spellStart"/>
+      <w:proofErr w:type="gramStart"/>
       <w:r>
         <w:rPr>
           <w:highlight w:val="white"/>
         </w:rPr>
         <w:t>mkvirtualenv</w:t>
       </w:r>
-      <w:r>
-        <w:t xml:space="preserve"> mgi</w:t>
-      </w:r>
-    </w:p>
-    <w:p>
-      <w:pPr>
-        <w:widowControl w:val="0"/>
-      </w:pPr>
-    </w:p>
-    <w:p>
-      <w:pPr>
-        <w:widowControl w:val="0"/>
-      </w:pPr>
-      <w:r>
-        <w:t>source ~/usr/local/bin/virtualenvwrapper.sh</w:t>
-      </w:r>
-    </w:p>
-    <w:p>
-      <w:pPr>
-        <w:widowControl w:val="0"/>
-      </w:pPr>
-      <w:r>
-        <w:t>workon mgi</w:t>
-      </w:r>
+      <w:proofErr w:type="spellEnd"/>
+      <w:proofErr w:type="gramEnd"/>
+      <w:r>
+        <w:t xml:space="preserve"> </w:t>
+      </w:r>
+      <w:proofErr w:type="spellStart"/>
+      <w:r>
+        <w:t>mgi</w:t>
+      </w:r>
+      <w:proofErr w:type="spellEnd"/>
+    </w:p>
+    <w:p>
+      <w:pPr>
+        <w:widowControl w:val="0"/>
+      </w:pPr>
+    </w:p>
+    <w:p>
+      <w:pPr>
+        <w:widowControl w:val="0"/>
+      </w:pPr>
+      <w:proofErr w:type="gramStart"/>
+      <w:r>
+        <w:t>source</w:t>
+      </w:r>
+      <w:proofErr w:type="gramEnd"/>
+      <w:r>
+        <w:t xml:space="preserve"> ~/usr/local/bin/virtualenvwrapper.sh</w:t>
+      </w:r>
+    </w:p>
+    <w:p>
+      <w:pPr>
+        <w:widowControl w:val="0"/>
+      </w:pPr>
+      <w:proofErr w:type="spellStart"/>
+      <w:proofErr w:type="gramStart"/>
+      <w:r>
+        <w:t>workon</w:t>
+      </w:r>
+      <w:proofErr w:type="spellEnd"/>
+      <w:proofErr w:type="gramEnd"/>
+      <w:r>
+        <w:t xml:space="preserve"> </w:t>
+      </w:r>
+      <w:proofErr w:type="spellStart"/>
+      <w:r>
+        <w:t>mgi</w:t>
+      </w:r>
+      <w:proofErr w:type="spellEnd"/>
     </w:p>
     <w:p>
       <w:pPr>
@@ -442,36 +703,58 @@
         <w:rPr>
           <w:b/>
         </w:rPr>
-        <w:t>Configure MongoDB:</w:t>
-      </w:r>
-    </w:p>
-    <w:p>
-      <w:pPr>
-        <w:widowControl w:val="0"/>
+        <w:t xml:space="preserve">Configure </w:t>
+      </w:r>
+      <w:proofErr w:type="spellStart"/>
+      <w:r>
         <w:rPr>
           <w:b/>
         </w:rPr>
-      </w:pPr>
-      <w:r>
-        <w:t>Please follow general instructions provided in the file called MongoDB Configuration.</w:t>
-      </w:r>
-    </w:p>
-    <w:p>
-      <w:pPr>
-        <w:widowControl w:val="0"/>
-      </w:pPr>
-    </w:p>
-    <w:p>
-      <w:pPr>
-        <w:widowControl w:val="0"/>
+        <w:t>MongoDB</w:t>
+      </w:r>
+      <w:proofErr w:type="spellEnd"/>
+      <w:r>
         <w:rPr>
           <w:b/>
         </w:rPr>
-      </w:pPr>
-      <w:r>
+        <w:t>:</w:t>
+      </w:r>
+    </w:p>
+    <w:p>
+      <w:pPr>
+        <w:widowControl w:val="0"/>
         <w:rPr>
           <w:b/>
         </w:rPr>
+      </w:pPr>
+      <w:r>
+        <w:t xml:space="preserve">Please follow general instructions provided in the file called </w:t>
+      </w:r>
+      <w:proofErr w:type="spellStart"/>
+      <w:r>
+        <w:t>MongoDB</w:t>
+      </w:r>
+      <w:proofErr w:type="spellEnd"/>
+      <w:r>
+        <w:t xml:space="preserve"> Configuration.</w:t>
+      </w:r>
+    </w:p>
+    <w:p>
+      <w:pPr>
+        <w:widowControl w:val="0"/>
+      </w:pPr>
+    </w:p>
+    <w:p>
+      <w:pPr>
+        <w:widowControl w:val="0"/>
+        <w:rPr>
+          <w:b/>
+        </w:rPr>
+      </w:pPr>
+      <w:r>
+        <w:rPr>
+          <w:b/>
+        </w:rPr>
         <w:t>Install all required python packages (in a new terminal):</w:t>
       </w:r>
     </w:p>
@@ -501,7 +784,21 @@
         <w:rPr>
           <w:b/>
         </w:rPr>
-        <w:t>For lxml:</w:t>
+        <w:t xml:space="preserve">For </w:t>
+      </w:r>
+      <w:proofErr w:type="spellStart"/>
+      <w:r>
+        <w:rPr>
+          <w:b/>
+        </w:rPr>
+        <w:t>lxml</w:t>
+      </w:r>
+      <w:proofErr w:type="spellEnd"/>
+      <w:r>
+        <w:rPr>
+          <w:b/>
+        </w:rPr>
+        <w:t>:</w:t>
       </w:r>
     </w:p>
     <w:p>
@@ -522,7 +819,15 @@
         <w:widowControl w:val="0"/>
       </w:pPr>
       <w:r>
-        <w:t>STATIC_DEPS=true pip install lxml (</w:t>
+        <w:t xml:space="preserve">STATIC_DEPS=true pip install </w:t>
+      </w:r>
+      <w:proofErr w:type="spellStart"/>
+      <w:r>
+        <w:t>lxml</w:t>
+      </w:r>
+      <w:proofErr w:type="spellEnd"/>
+      <w:r>
+        <w:t xml:space="preserve"> (</w:t>
       </w:r>
       <w:hyperlink r:id="rId13">
         <w:r>
@@ -587,22 +892,126 @@
           <w:sz w:val="23"/>
           <w:szCs w:val="23"/>
         </w:rPr>
-        <w:t>Run mongodb (if not already running). In a command prompt :</w:t>
-      </w:r>
+        <w:t xml:space="preserve">Run </w:t>
+      </w:r>
+      <w:proofErr w:type="spellStart"/>
+      <w:r>
+        <w:rPr>
+          <w:rFonts w:eastAsia="Times New Roman"/>
+          <w:sz w:val="23"/>
+          <w:szCs w:val="23"/>
+        </w:rPr>
+        <w:t>mongodb</w:t>
+      </w:r>
+      <w:proofErr w:type="spellEnd"/>
+      <w:r>
+        <w:rPr>
+          <w:rFonts w:eastAsia="Times New Roman"/>
+          <w:sz w:val="23"/>
+          <w:szCs w:val="23"/>
+        </w:rPr>
+        <w:t xml:space="preserve"> (if not already running). In a command </w:t>
+      </w:r>
+      <w:proofErr w:type="gramStart"/>
+      <w:r>
+        <w:rPr>
+          <w:rFonts w:eastAsia="Times New Roman"/>
+          <w:sz w:val="23"/>
+          <w:szCs w:val="23"/>
+        </w:rPr>
+        <w:t>prompt :</w:t>
+      </w:r>
+      <w:proofErr w:type="gramEnd"/>
     </w:p>
     <w:p>
       <w:pPr>
         <w:widowControl w:val="0"/>
         <w:ind w:left="720"/>
       </w:pPr>
-      <w:r>
-        <w:rPr>
-          <w:rFonts w:eastAsia="Times New Roman"/>
-          <w:sz w:val="23"/>
-          <w:szCs w:val="23"/>
-        </w:rPr>
-        <w:t>mongod --config /path/to/mdcs/conf/mongodb.conf</w:t>
-      </w:r>
+      <w:proofErr w:type="spellStart"/>
+      <w:proofErr w:type="gramStart"/>
+      <w:r>
+        <w:rPr>
+          <w:rFonts w:eastAsia="Times New Roman"/>
+          <w:sz w:val="23"/>
+          <w:szCs w:val="23"/>
+        </w:rPr>
+        <w:t>mongod</w:t>
+      </w:r>
+      <w:proofErr w:type="spellEnd"/>
+      <w:proofErr w:type="gramEnd"/>
+      <w:r>
+        <w:rPr>
+          <w:rFonts w:eastAsia="Times New Roman"/>
+          <w:sz w:val="23"/>
+          <w:szCs w:val="23"/>
+        </w:rPr>
+        <w:t xml:space="preserve"> --</w:t>
+      </w:r>
+      <w:proofErr w:type="spellStart"/>
+      <w:r>
+        <w:rPr>
+          <w:rFonts w:eastAsia="Times New Roman"/>
+          <w:sz w:val="23"/>
+          <w:szCs w:val="23"/>
+        </w:rPr>
+        <w:t>config</w:t>
+      </w:r>
+      <w:proofErr w:type="spellEnd"/>
+      <w:r>
+        <w:rPr>
+          <w:rFonts w:eastAsia="Times New Roman"/>
+          <w:sz w:val="23"/>
+          <w:szCs w:val="23"/>
+        </w:rPr>
+        <w:t xml:space="preserve"> /path/to/</w:t>
+      </w:r>
+      <w:proofErr w:type="spellStart"/>
+      <w:r>
+        <w:rPr>
+          <w:rFonts w:eastAsia="Times New Roman"/>
+          <w:sz w:val="23"/>
+          <w:szCs w:val="23"/>
+        </w:rPr>
+        <w:t>mdcs</w:t>
+      </w:r>
+      <w:proofErr w:type="spellEnd"/>
+      <w:r>
+        <w:rPr>
+          <w:rFonts w:eastAsia="Times New Roman"/>
+          <w:sz w:val="23"/>
+          <w:szCs w:val="23"/>
+        </w:rPr>
+        <w:t>/</w:t>
+      </w:r>
+      <w:proofErr w:type="spellStart"/>
+      <w:r>
+        <w:rPr>
+          <w:rFonts w:eastAsia="Times New Roman"/>
+          <w:sz w:val="23"/>
+          <w:szCs w:val="23"/>
+        </w:rPr>
+        <w:t>conf</w:t>
+      </w:r>
+      <w:proofErr w:type="spellEnd"/>
+      <w:r>
+        <w:rPr>
+          <w:rFonts w:eastAsia="Times New Roman"/>
+          <w:sz w:val="23"/>
+          <w:szCs w:val="23"/>
+        </w:rPr>
+        <w:t>/</w:t>
+      </w:r>
+      <w:proofErr w:type="spellStart"/>
+      <w:r>
+        <w:rPr>
+          <w:rFonts w:eastAsia="Times New Roman"/>
+          <w:sz w:val="23"/>
+          <w:szCs w:val="23"/>
+        </w:rPr>
+        <w:t>mongodb.conf</w:t>
+      </w:r>
+      <w:proofErr w:type="spellEnd"/>
     </w:p>
     <w:p>
       <w:pPr>
@@ -618,8 +1027,13 @@
           <w:numId w:val="1"/>
         </w:numPr>
       </w:pPr>
-      <w:r>
-        <w:t>python manage.py migrate</w:t>
+      <w:proofErr w:type="gramStart"/>
+      <w:r>
+        <w:t>python</w:t>
+      </w:r>
+      <w:proofErr w:type="gramEnd"/>
+      <w:r>
+        <w:t xml:space="preserve"> manage.py migrate</w:t>
       </w:r>
     </w:p>
     <w:p>
@@ -627,9 +1041,19 @@
         <w:pStyle w:val="ListParagraph"/>
         <w:widowControl w:val="0"/>
       </w:pPr>
-      <w:r>
-        <w:t>python manage.py createsuperuser</w:t>
-      </w:r>
+      <w:proofErr w:type="gramStart"/>
+      <w:r>
+        <w:t>python</w:t>
+      </w:r>
+      <w:proofErr w:type="gramEnd"/>
+      <w:r>
+        <w:t xml:space="preserve"> manage.py </w:t>
+      </w:r>
+      <w:proofErr w:type="spellStart"/>
+      <w:r>
+        <w:t>createsuperuser</w:t>
+      </w:r>
+      <w:proofErr w:type="spellEnd"/>
     </w:p>
     <w:p>
       <w:pPr>
@@ -652,7 +1076,31 @@
         <w:widowControl w:val="0"/>
       </w:pPr>
       <w:r>
-        <w:t>You just installed Django's auth system, which means you don't have any superusers defined.</w:t>
+        <w:t xml:space="preserve">You just installed </w:t>
+      </w:r>
+      <w:proofErr w:type="spellStart"/>
+      <w:r>
+        <w:t>Django's</w:t>
+      </w:r>
+      <w:proofErr w:type="spellEnd"/>
+      <w:r>
+        <w:t xml:space="preserve"> </w:t>
+      </w:r>
+      <w:proofErr w:type="spellStart"/>
+      <w:r>
+        <w:t>auth</w:t>
+      </w:r>
+      <w:proofErr w:type="spellEnd"/>
+      <w:r>
+        <w:t xml:space="preserve"> system, which means you don't have any </w:t>
+      </w:r>
+      <w:proofErr w:type="spellStart"/>
+      <w:r>
+        <w:t>superusers</w:t>
+      </w:r>
+      <w:proofErr w:type="spellEnd"/>
+      <w:r>
+        <w:t xml:space="preserve"> defined.</w:t>
       </w:r>
     </w:p>
     <w:p>
@@ -661,7 +1109,15 @@
         <w:widowControl w:val="0"/>
       </w:pPr>
       <w:r>
-        <w:t>Would you like to create one now? (yes/no):yes</w:t>
+        <w:t>Would you like to create one now? (</w:t>
+      </w:r>
+      <w:proofErr w:type="gramStart"/>
+      <w:r>
+        <w:t>yes</w:t>
+      </w:r>
+      <w:proofErr w:type="gramEnd"/>
+      <w:r>
+        <w:t>/no):yes</w:t>
       </w:r>
     </w:p>
     <w:p>
@@ -685,7 +1141,21 @@
         <w:rPr>
           <w:b/>
         </w:rPr>
-        <w:t>To Run the software:</w:t>
+        <w:t xml:space="preserve">To </w:t>
+      </w:r>
+      <w:proofErr w:type="gramStart"/>
+      <w:r>
+        <w:rPr>
+          <w:b/>
+        </w:rPr>
+        <w:t>Run</w:t>
+      </w:r>
+      <w:proofErr w:type="gramEnd"/>
+      <w:r>
+        <w:rPr>
+          <w:b/>
+        </w:rPr>
+        <w:t xml:space="preserve"> the software:</w:t>
       </w:r>
     </w:p>
     <w:p>
@@ -713,7 +1183,43 @@
           <w:sz w:val="23"/>
           <w:szCs w:val="23"/>
         </w:rPr>
-        <w:t xml:space="preserve">      1)  Make sure Redis is running.</w:t>
+        <w:t xml:space="preserve">      </w:t>
+      </w:r>
+      <w:proofErr w:type="gramStart"/>
+      <w:r>
+        <w:rPr>
+          <w:rFonts w:eastAsia="Times New Roman"/>
+          <w:sz w:val="23"/>
+          <w:szCs w:val="23"/>
+        </w:rPr>
+        <w:t>1)  Make</w:t>
+      </w:r>
+      <w:proofErr w:type="gramEnd"/>
+      <w:r>
+        <w:rPr>
+          <w:rFonts w:eastAsia="Times New Roman"/>
+          <w:sz w:val="23"/>
+          <w:szCs w:val="23"/>
+        </w:rPr>
+        <w:t xml:space="preserve"> sure </w:t>
+      </w:r>
+      <w:proofErr w:type="spellStart"/>
+      <w:r>
+        <w:rPr>
+          <w:rFonts w:eastAsia="Times New Roman"/>
+          <w:sz w:val="23"/>
+          <w:szCs w:val="23"/>
+        </w:rPr>
+        <w:t>Redis</w:t>
+      </w:r>
+      <w:proofErr w:type="spellEnd"/>
+      <w:r>
+        <w:rPr>
+          <w:rFonts w:eastAsia="Times New Roman"/>
+          <w:sz w:val="23"/>
+          <w:szCs w:val="23"/>
+        </w:rPr>
+        <w:t xml:space="preserve"> is running.</w:t>
       </w:r>
     </w:p>
     <w:p>
@@ -751,22 +1257,126 @@
           <w:szCs w:val="23"/>
         </w:rPr>
         <w:tab/>
-        <w:t>Run mongodb (if not already running). In a command prompt :</w:t>
-      </w:r>
+        <w:t xml:space="preserve">Run </w:t>
+      </w:r>
+      <w:proofErr w:type="spellStart"/>
+      <w:r>
+        <w:rPr>
+          <w:rFonts w:eastAsia="Times New Roman"/>
+          <w:sz w:val="23"/>
+          <w:szCs w:val="23"/>
+        </w:rPr>
+        <w:t>mongodb</w:t>
+      </w:r>
+      <w:proofErr w:type="spellEnd"/>
+      <w:r>
+        <w:rPr>
+          <w:rFonts w:eastAsia="Times New Roman"/>
+          <w:sz w:val="23"/>
+          <w:szCs w:val="23"/>
+        </w:rPr>
+        <w:t xml:space="preserve"> (if not already running). In a command </w:t>
+      </w:r>
+      <w:proofErr w:type="gramStart"/>
+      <w:r>
+        <w:rPr>
+          <w:rFonts w:eastAsia="Times New Roman"/>
+          <w:sz w:val="23"/>
+          <w:szCs w:val="23"/>
+        </w:rPr>
+        <w:t>prompt :</w:t>
+      </w:r>
+      <w:proofErr w:type="gramEnd"/>
     </w:p>
     <w:p>
       <w:pPr>
         <w:pStyle w:val="ListParagraph"/>
         <w:widowControl w:val="0"/>
       </w:pPr>
-      <w:r>
-        <w:rPr>
-          <w:rFonts w:eastAsia="Times New Roman"/>
-          <w:sz w:val="23"/>
-          <w:szCs w:val="23"/>
-        </w:rPr>
-        <w:t>mongod --config /path/to/mdcs/conf/mongodb.conf</w:t>
-      </w:r>
+      <w:proofErr w:type="spellStart"/>
+      <w:proofErr w:type="gramStart"/>
+      <w:r>
+        <w:rPr>
+          <w:rFonts w:eastAsia="Times New Roman"/>
+          <w:sz w:val="23"/>
+          <w:szCs w:val="23"/>
+        </w:rPr>
+        <w:t>mongod</w:t>
+      </w:r>
+      <w:proofErr w:type="spellEnd"/>
+      <w:proofErr w:type="gramEnd"/>
+      <w:r>
+        <w:rPr>
+          <w:rFonts w:eastAsia="Times New Roman"/>
+          <w:sz w:val="23"/>
+          <w:szCs w:val="23"/>
+        </w:rPr>
+        <w:t xml:space="preserve"> --</w:t>
+      </w:r>
+      <w:proofErr w:type="spellStart"/>
+      <w:r>
+        <w:rPr>
+          <w:rFonts w:eastAsia="Times New Roman"/>
+          <w:sz w:val="23"/>
+          <w:szCs w:val="23"/>
+        </w:rPr>
+        <w:t>config</w:t>
+      </w:r>
+      <w:proofErr w:type="spellEnd"/>
+      <w:r>
+        <w:rPr>
+          <w:rFonts w:eastAsia="Times New Roman"/>
+          <w:sz w:val="23"/>
+          <w:szCs w:val="23"/>
+        </w:rPr>
+        <w:t xml:space="preserve"> /path/to/</w:t>
+      </w:r>
+      <w:proofErr w:type="spellStart"/>
+      <w:r>
+        <w:rPr>
+          <w:rFonts w:eastAsia="Times New Roman"/>
+          <w:sz w:val="23"/>
+          <w:szCs w:val="23"/>
+        </w:rPr>
+        <w:t>mdcs</w:t>
+      </w:r>
+      <w:proofErr w:type="spellEnd"/>
+      <w:r>
+        <w:rPr>
+          <w:rFonts w:eastAsia="Times New Roman"/>
+          <w:sz w:val="23"/>
+          <w:szCs w:val="23"/>
+        </w:rPr>
+        <w:t>/</w:t>
+      </w:r>
+      <w:proofErr w:type="spellStart"/>
+      <w:r>
+        <w:rPr>
+          <w:rFonts w:eastAsia="Times New Roman"/>
+          <w:sz w:val="23"/>
+          <w:szCs w:val="23"/>
+        </w:rPr>
+        <w:t>conf</w:t>
+      </w:r>
+      <w:proofErr w:type="spellEnd"/>
+      <w:r>
+        <w:rPr>
+          <w:rFonts w:eastAsia="Times New Roman"/>
+          <w:sz w:val="23"/>
+          <w:szCs w:val="23"/>
+        </w:rPr>
+        <w:t>/</w:t>
+      </w:r>
+      <w:proofErr w:type="spellStart"/>
+      <w:r>
+        <w:rPr>
+          <w:rFonts w:eastAsia="Times New Roman"/>
+          <w:sz w:val="23"/>
+          <w:szCs w:val="23"/>
+        </w:rPr>
+        <w:t>mongodb.conf</w:t>
+      </w:r>
+      <w:proofErr w:type="spellEnd"/>
     </w:p>
     <w:p>
       <w:pPr>
@@ -804,8 +1414,18 @@
           <w:szCs w:val="23"/>
         </w:rPr>
         <w:tab/>
-        <w:t>Run celery. In a command prompt :</w:t>
-      </w:r>
+        <w:t xml:space="preserve">Run celery. In a command </w:t>
+      </w:r>
+      <w:proofErr w:type="gramStart"/>
+      <w:r>
+        <w:rPr>
+          <w:rFonts w:eastAsia="Times New Roman"/>
+          <w:sz w:val="23"/>
+          <w:szCs w:val="23"/>
+        </w:rPr>
+        <w:t>prompt :</w:t>
+      </w:r>
+      <w:proofErr w:type="gramEnd"/>
     </w:p>
     <w:p>
       <w:pPr>
@@ -824,7 +1444,60 @@
           <w:szCs w:val="23"/>
         </w:rPr>
         <w:tab/>
-        <w:t>celery -A mgi worker -l info -Ofair --purge</w:t>
+      </w:r>
+      <w:proofErr w:type="gramStart"/>
+      <w:r>
+        <w:rPr>
+          <w:rFonts w:eastAsia="Times New Roman"/>
+          <w:sz w:val="23"/>
+          <w:szCs w:val="23"/>
+        </w:rPr>
+        <w:t>celery</w:t>
+      </w:r>
+      <w:proofErr w:type="gramEnd"/>
+      <w:r>
+        <w:rPr>
+          <w:rFonts w:eastAsia="Times New Roman"/>
+          <w:sz w:val="23"/>
+          <w:szCs w:val="23"/>
+        </w:rPr>
+        <w:t xml:space="preserve"> -A </w:t>
+      </w:r>
+      <w:proofErr w:type="spellStart"/>
+      <w:r>
+        <w:rPr>
+          <w:rFonts w:eastAsia="Times New Roman"/>
+          <w:sz w:val="23"/>
+          <w:szCs w:val="23"/>
+        </w:rPr>
+        <w:t>mgi</w:t>
+      </w:r>
+      <w:proofErr w:type="spellEnd"/>
+      <w:r>
+        <w:rPr>
+          <w:rFonts w:eastAsia="Times New Roman"/>
+          <w:sz w:val="23"/>
+          <w:szCs w:val="23"/>
+        </w:rPr>
+        <w:t xml:space="preserve"> worker -l info -</w:t>
+      </w:r>
+      <w:proofErr w:type="spellStart"/>
+      <w:r>
+        <w:rPr>
+          <w:rFonts w:eastAsia="Times New Roman"/>
+          <w:sz w:val="23"/>
+          <w:szCs w:val="23"/>
+        </w:rPr>
+        <w:t>Ofair</w:t>
+      </w:r>
+      <w:proofErr w:type="spellEnd"/>
+      <w:r>
+        <w:rPr>
+          <w:rFonts w:eastAsia="Times New Roman"/>
+          <w:sz w:val="23"/>
+          <w:szCs w:val="23"/>
+        </w:rPr>
+        <w:t xml:space="preserve"> --purge</w:t>
       </w:r>
     </w:p>
     <w:p>
@@ -851,9 +1524,36 @@
           <w:sz w:val="23"/>
           <w:szCs w:val="23"/>
         </w:rPr>
-        <w:lastRenderedPageBreak/>
-        <w:t xml:space="preserve">      4)  Run the MDCS. In a command prompt :</w:t>
-      </w:r>
+        <w:t xml:space="preserve">      </w:t>
+      </w:r>
+      <w:proofErr w:type="gramStart"/>
+      <w:r>
+        <w:rPr>
+          <w:rFonts w:eastAsia="Times New Roman"/>
+          <w:sz w:val="23"/>
+          <w:szCs w:val="23"/>
+        </w:rPr>
+        <w:t>4)  Run</w:t>
+      </w:r>
+      <w:proofErr w:type="gramEnd"/>
+      <w:r>
+        <w:rPr>
+          <w:rFonts w:eastAsia="Times New Roman"/>
+          <w:sz w:val="23"/>
+          <w:szCs w:val="23"/>
+        </w:rPr>
+        <w:t xml:space="preserve"> the MDCS. In a command </w:t>
+      </w:r>
+      <w:proofErr w:type="gramStart"/>
+      <w:r>
+        <w:rPr>
+          <w:rFonts w:eastAsia="Times New Roman"/>
+          <w:sz w:val="23"/>
+          <w:szCs w:val="23"/>
+        </w:rPr>
+        <w:t>prompt :</w:t>
+      </w:r>
+      <w:proofErr w:type="gramEnd"/>
     </w:p>
     <w:p>
       <w:pPr>
@@ -866,14 +1566,36 @@
           <w:szCs w:val="24"/>
         </w:rPr>
       </w:pPr>
-      <w:r>
-        <w:rPr>
-          <w:rFonts w:eastAsia="Times New Roman"/>
-          <w:sz w:val="23"/>
-          <w:szCs w:val="23"/>
-        </w:rPr>
-        <w:t>workon mgi</w:t>
-      </w:r>
+      <w:proofErr w:type="spellStart"/>
+      <w:proofErr w:type="gramStart"/>
+      <w:r>
+        <w:rPr>
+          <w:rFonts w:eastAsia="Times New Roman"/>
+          <w:sz w:val="23"/>
+          <w:szCs w:val="23"/>
+        </w:rPr>
+        <w:t>workon</w:t>
+      </w:r>
+      <w:proofErr w:type="spellEnd"/>
+      <w:proofErr w:type="gramEnd"/>
+      <w:r>
+        <w:rPr>
+          <w:rFonts w:eastAsia="Times New Roman"/>
+          <w:sz w:val="23"/>
+          <w:szCs w:val="23"/>
+        </w:rPr>
+        <w:t xml:space="preserve"> </w:t>
+      </w:r>
+      <w:proofErr w:type="spellStart"/>
+      <w:r>
+        <w:rPr>
+          <w:rFonts w:eastAsia="Times New Roman"/>
+          <w:sz w:val="23"/>
+          <w:szCs w:val="23"/>
+        </w:rPr>
+        <w:t>mgi</w:t>
+      </w:r>
+      <w:proofErr w:type="spellEnd"/>
     </w:p>
     <w:p>
       <w:pPr>
@@ -892,8 +1614,18 @@
           <w:sz w:val="23"/>
           <w:szCs w:val="23"/>
         </w:rPr>
-        <w:t>cd path/to/mdcs</w:t>
-      </w:r>
+        <w:t>cd path/to/</w:t>
+      </w:r>
+      <w:proofErr w:type="spellStart"/>
+      <w:r>
+        <w:rPr>
+          <w:rFonts w:eastAsia="Times New Roman"/>
+          <w:sz w:val="23"/>
+          <w:szCs w:val="23"/>
+        </w:rPr>
+        <w:t>mdcs</w:t>
+      </w:r>
+      <w:proofErr w:type="spellEnd"/>
     </w:p>
     <w:p>
       <w:pPr>
@@ -905,14 +1637,52 @@
           <w:szCs w:val="23"/>
         </w:rPr>
       </w:pPr>
-      <w:r>
-        <w:rPr>
-          <w:rFonts w:eastAsia="Times New Roman"/>
-          <w:sz w:val="23"/>
-          <w:szCs w:val="23"/>
-        </w:rPr>
-        <w:t>python manage.py runserver --noreload</w:t>
-      </w:r>
+      <w:proofErr w:type="gramStart"/>
+      <w:r>
+        <w:rPr>
+          <w:rFonts w:eastAsia="Times New Roman"/>
+          <w:sz w:val="23"/>
+          <w:szCs w:val="23"/>
+        </w:rPr>
+        <w:t>python</w:t>
+      </w:r>
+      <w:proofErr w:type="gramEnd"/>
+      <w:r>
+        <w:rPr>
+          <w:rFonts w:eastAsia="Times New Roman"/>
+          <w:sz w:val="23"/>
+          <w:szCs w:val="23"/>
+        </w:rPr>
+        <w:t xml:space="preserve"> manage.py </w:t>
+      </w:r>
+      <w:proofErr w:type="spellStart"/>
+      <w:r>
+        <w:rPr>
+          <w:rFonts w:eastAsia="Times New Roman"/>
+          <w:sz w:val="23"/>
+          <w:szCs w:val="23"/>
+        </w:rPr>
+        <w:t>runserver</w:t>
+      </w:r>
+      <w:proofErr w:type="spellEnd"/>
+      <w:r>
+        <w:rPr>
+          <w:rFonts w:eastAsia="Times New Roman"/>
+          <w:sz w:val="23"/>
+          <w:szCs w:val="23"/>
+        </w:rPr>
+        <w:t xml:space="preserve"> --</w:t>
+      </w:r>
+      <w:proofErr w:type="spellStart"/>
+      <w:r>
+        <w:rPr>
+          <w:rFonts w:eastAsia="Times New Roman"/>
+          <w:sz w:val="23"/>
+          <w:szCs w:val="23"/>
+        </w:rPr>
+        <w:t>noreload</w:t>
+      </w:r>
+      <w:proofErr w:type="spellEnd"/>
     </w:p>
     <w:p>
       <w:pPr>
@@ -956,18 +1726,80 @@
           <w:sz w:val="23"/>
           <w:szCs w:val="23"/>
         </w:rPr>
-        <w:t>, instead of using python manage.py runserver, use: python manage.py runserver 0.0.0.0:&lt;port&gt;</w:t>
-      </w:r>
-      <w:r>
-        <w:rPr>
-          <w:rFonts w:eastAsia="Times New Roman"/>
-          <w:sz w:val="23"/>
-          <w:szCs w:val="23"/>
-        </w:rPr>
-        <w:t xml:space="preserve"> --noreload</w:t>
-      </w:r>
-      <w:bookmarkStart w:id="0" w:name="_GoBack"/>
-      <w:bookmarkEnd w:id="0"/>
+        <w:t xml:space="preserve">, instead of using python manage.py </w:t>
+      </w:r>
+      <w:proofErr w:type="spellStart"/>
+      <w:r>
+        <w:rPr>
+          <w:rFonts w:eastAsia="Times New Roman"/>
+          <w:sz w:val="23"/>
+          <w:szCs w:val="23"/>
+        </w:rPr>
+        <w:t>runserver</w:t>
+      </w:r>
+      <w:proofErr w:type="spellEnd"/>
+      <w:r>
+        <w:rPr>
+          <w:rFonts w:eastAsia="Times New Roman"/>
+          <w:sz w:val="23"/>
+          <w:szCs w:val="23"/>
+        </w:rPr>
+        <w:t xml:space="preserve">, use: python manage.py </w:t>
+      </w:r>
+      <w:proofErr w:type="spellStart"/>
+      <w:r>
+        <w:rPr>
+          <w:rFonts w:eastAsia="Times New Roman"/>
+          <w:sz w:val="23"/>
+          <w:szCs w:val="23"/>
+        </w:rPr>
+        <w:t>runserver</w:t>
+      </w:r>
+      <w:proofErr w:type="spellEnd"/>
+      <w:r>
+        <w:rPr>
+          <w:rFonts w:eastAsia="Times New Roman"/>
+          <w:sz w:val="23"/>
+          <w:szCs w:val="23"/>
+        </w:rPr>
+        <w:t xml:space="preserve"> 0.0.0.0</w:t>
+      </w:r>
+      <w:proofErr w:type="gramStart"/>
+      <w:r>
+        <w:rPr>
+          <w:rFonts w:eastAsia="Times New Roman"/>
+          <w:sz w:val="23"/>
+          <w:szCs w:val="23"/>
+        </w:rPr>
+        <w:t>:&lt;</w:t>
+      </w:r>
+      <w:proofErr w:type="gramEnd"/>
+      <w:r>
+        <w:rPr>
+          <w:rFonts w:eastAsia="Times New Roman"/>
+          <w:sz w:val="23"/>
+          <w:szCs w:val="23"/>
+        </w:rPr>
+        <w:t>port&gt;</w:t>
+      </w:r>
+      <w:r>
+        <w:rPr>
+          <w:rFonts w:eastAsia="Times New Roman"/>
+          <w:sz w:val="23"/>
+          <w:szCs w:val="23"/>
+        </w:rPr>
+        <w:t xml:space="preserve"> --</w:t>
+      </w:r>
+      <w:proofErr w:type="spellStart"/>
+      <w:r>
+        <w:rPr>
+          <w:rFonts w:eastAsia="Times New Roman"/>
+          <w:sz w:val="23"/>
+          <w:szCs w:val="23"/>
+        </w:rPr>
+        <w:t>noreload</w:t>
+      </w:r>
+      <w:proofErr w:type="spellEnd"/>
     </w:p>
     <w:p>
       <w:pPr>
@@ -1001,34 +1833,58 @@
         <w:widowControl w:val="0"/>
       </w:pPr>
       <w:r>
-        <w:t xml:space="preserve">For Materials Data Curation System, Go to:  </w:t>
-      </w:r>
+        <w:t>For Materials Data Curation System, Go to</w:t>
+      </w:r>
+      <w:proofErr w:type="gramStart"/>
+      <w:r>
+        <w:t xml:space="preserve">:  </w:t>
+      </w:r>
+      <w:proofErr w:type="gramEnd"/>
+      <w:r>
+        <w:fldChar w:fldCharType="begin"/>
+      </w:r>
+      <w:r>
+        <w:instrText xml:space="preserve"> HYPERLINK "http://127.0.0.1:8000/" \h </w:instrText>
+      </w:r>
+      <w:r>
+        <w:fldChar w:fldCharType="separate"/>
+      </w:r>
+      <w:r>
+        <w:rPr>
+          <w:rStyle w:val="InternetLink"/>
+          <w:color w:val="1155CC"/>
+        </w:rPr>
+        <w:t>http://127.0.0.1:8000/</w:t>
+      </w:r>
+      <w:r>
+        <w:rPr>
+          <w:rStyle w:val="InternetLink"/>
+          <w:color w:val="1155CC"/>
+        </w:rPr>
+        <w:fldChar w:fldCharType="end"/>
+      </w:r>
+      <w:r>
+        <w:t xml:space="preserve"> </w:t>
+      </w:r>
+    </w:p>
+    <w:p>
+      <w:pPr>
+        <w:widowControl w:val="0"/>
+      </w:pPr>
+    </w:p>
+    <w:p>
+      <w:pPr>
+        <w:widowControl w:val="0"/>
+      </w:pPr>
+      <w:r>
+        <w:t>For Materials Data Curation Administration, Go to</w:t>
+      </w:r>
+      <w:proofErr w:type="gramStart"/>
+      <w:r>
+        <w:t xml:space="preserve">:  </w:t>
+      </w:r>
+      <w:proofErr w:type="gramEnd"/>
       <w:hyperlink r:id="rId14">
-        <w:r>
-          <w:rPr>
-            <w:rStyle w:val="InternetLink"/>
-            <w:color w:val="1155CC"/>
-          </w:rPr>
-          <w:t>http://127.0.0.1:8000/</w:t>
-        </w:r>
-      </w:hyperlink>
-      <w:r>
-        <w:t xml:space="preserve"> </w:t>
-      </w:r>
-    </w:p>
-    <w:p>
-      <w:pPr>
-        <w:widowControl w:val="0"/>
-      </w:pPr>
-    </w:p>
-    <w:p>
-      <w:pPr>
-        <w:widowControl w:val="0"/>
-      </w:pPr>
-      <w:r>
-        <w:t xml:space="preserve">For Materials Data Curation Administration, Go to:  </w:t>
-      </w:r>
-      <w:hyperlink r:id="rId15">
         <w:r>
           <w:rPr>
             <w:rStyle w:val="InternetLink"/>
@@ -1672,7 +2528,6 @@
   <w:style w:type="character" w:default="1" w:styleId="DefaultParagraphFont">
     <w:name w:val="Default Paragraph Font"/>
     <w:uiPriority w:val="1"/>
-    <w:semiHidden/>
     <w:unhideWhenUsed/>
   </w:style>
   <w:style w:type="table" w:default="1" w:styleId="TableNormal">
@@ -2112,7 +2967,6 @@
   <w:style w:type="character" w:default="1" w:styleId="DefaultParagraphFont">
     <w:name w:val="Default Paragraph Font"/>
     <w:uiPriority w:val="1"/>
-    <w:semiHidden/>
     <w:unhideWhenUsed/>
   </w:style>
   <w:style w:type="table" w:default="1" w:styleId="TableNormal">
@@ -2528,7 +3382,7 @@
   <a:extraClrSchemeLst/>
   <a:extLst>
     <a:ext uri="{05A4C25C-085E-4340-85A3-A5531E510DB2}">
-      <thm15:themeFamily xmlns="" xmlns:thm15="http://schemas.microsoft.com/office/thememl/2012/main" name="Office Theme" id="{62F939B6-93AF-4DB8-9C6B-D6C7DFDC589F}" vid="{4A3C46E8-61CC-4603-A589-7422A47A8E4A}"/>
+      <thm15:themeFamily xmlns:thm15="http://schemas.microsoft.com/office/thememl/2012/main" xmlns="" name="Office Theme" id="{62F939B6-93AF-4DB8-9C6B-D6C7DFDC589F}" vid="{4A3C46E8-61CC-4603-A589-7422A47A8E4A}"/>
     </a:ext>
   </a:extLst>
 </a:theme>

</xml_diff>

<commit_message>
Replace MDCS by MRR or NMRR by MRR
</commit_message>
<xml_diff>
--- a/docs/Installation Instructions for Linux.docx
+++ b/docs/Installation Instructions for Linux.docx
@@ -1,6 +1,6 @@
 
 <file path=word/document.xml><?xml version="1.0" encoding="utf-8"?>
-<w:document xmlns:wpc="http://schemas.microsoft.com/office/word/2010/wordprocessingCanvas" xmlns:mc="http://schemas.openxmlformats.org/markup-compatibility/2006" xmlns:o="urn:schemas-microsoft-com:office:office" xmlns:r="http://schemas.openxmlformats.org/officeDocument/2006/relationships" xmlns:m="http://schemas.openxmlformats.org/officeDocument/2006/math" xmlns:v="urn:schemas-microsoft-com:vml" xmlns:wp14="http://schemas.microsoft.com/office/word/2010/wordprocessingDrawing" xmlns:wp="http://schemas.openxmlformats.org/drawingml/2006/wordprocessingDrawing" xmlns:w10="urn:schemas-microsoft-com:office:word" xmlns:w="http://schemas.openxmlformats.org/wordprocessingml/2006/main" xmlns:w14="http://schemas.microsoft.com/office/word/2010/wordml" xmlns:w15="http://schemas.microsoft.com/office/word/2012/wordml" xmlns:wpg="http://schemas.microsoft.com/office/word/2010/wordprocessingGroup" xmlns:wpi="http://schemas.microsoft.com/office/word/2010/wordprocessingInk" xmlns:wne="http://schemas.microsoft.com/office/word/2006/wordml" xmlns:wps="http://schemas.microsoft.com/office/word/2010/wordprocessingShape" mc:Ignorable="w14 w15 wp14">
+<w:document xmlns:wpc="http://schemas.microsoft.com/office/word/2010/wordprocessingCanvas" xmlns:mo="http://schemas.microsoft.com/office/mac/office/2008/main" xmlns:mc="http://schemas.openxmlformats.org/markup-compatibility/2006" xmlns:mv="urn:schemas-microsoft-com:mac:vml" xmlns:o="urn:schemas-microsoft-com:office:office" xmlns:r="http://schemas.openxmlformats.org/officeDocument/2006/relationships" xmlns:m="http://schemas.openxmlformats.org/officeDocument/2006/math" xmlns:v="urn:schemas-microsoft-com:vml" xmlns:wp14="http://schemas.microsoft.com/office/word/2010/wordprocessingDrawing" xmlns:wp="http://schemas.openxmlformats.org/drawingml/2006/wordprocessingDrawing" xmlns:w10="urn:schemas-microsoft-com:office:word" xmlns:w="http://schemas.openxmlformats.org/wordprocessingml/2006/main" xmlns:w14="http://schemas.microsoft.com/office/word/2010/wordml" xmlns:wpg="http://schemas.microsoft.com/office/word/2010/wordprocessingGroup" xmlns:wpi="http://schemas.microsoft.com/office/word/2010/wordprocessingInk" xmlns:wne="http://schemas.microsoft.com/office/word/2006/wordml" xmlns:wps="http://schemas.microsoft.com/office/word/2010/wordprocessingShape" mc:Ignorable="w14 wp14">
   <w:background w:color="FFFFFF"/>
   <w:body>
     <w:p>
@@ -135,7 +135,7 @@
       <w:r>
         <w:t xml:space="preserve"> (</w:t>
       </w:r>
-      <w:hyperlink r:id="rId5">
+      <w:hyperlink r:id="rId6">
         <w:r>
           <w:rPr>
             <w:color w:val="1155CC"/>
@@ -181,12 +181,12 @@
       <w:r>
         <w:t xml:space="preserve"> -L</w:t>
       </w:r>
-      <w:hyperlink r:id="rId6">
+      <w:hyperlink r:id="rId7">
         <w:r>
           <w:t xml:space="preserve"> </w:t>
         </w:r>
       </w:hyperlink>
-      <w:hyperlink r:id="rId7">
+      <w:hyperlink r:id="rId8">
         <w:r>
           <w:rPr>
             <w:color w:val="1155CC"/>
@@ -195,12 +195,12 @@
           <w:t>http://www.python.org/ftp/python/2.7.2/Python-2.7.2.tgz</w:t>
         </w:r>
       </w:hyperlink>
-      <w:hyperlink r:id="rId8">
+      <w:hyperlink r:id="rId9">
         <w:r>
           <w:t xml:space="preserve"> &gt; Python-2.7.2.tgz</w:t>
         </w:r>
       </w:hyperlink>
-      <w:hyperlink r:id="rId9"/>
+      <w:hyperlink r:id="rId10"/>
     </w:p>
     <w:p>
       <w:pPr>
@@ -347,7 +347,7 @@
       <w:r>
         <w:fldChar w:fldCharType="end"/>
       </w:r>
-      <w:hyperlink r:id="rId10">
+      <w:hyperlink r:id="rId11">
         <w:r>
           <w:rPr>
             <w:color w:val="1155CC"/>
@@ -460,7 +460,7 @@
       <w:r>
         <w:t xml:space="preserve"> and it has to be installed first, before pip can run: </w:t>
       </w:r>
-      <w:hyperlink r:id="rId11">
+      <w:hyperlink r:id="rId12">
         <w:r>
           <w:rPr>
             <w:color w:val="1155CC"/>
@@ -539,7 +539,7 @@
       <w:r>
         <w:t xml:space="preserve">  (</w:t>
       </w:r>
-      <w:hyperlink r:id="rId12">
+      <w:hyperlink r:id="rId13">
         <w:r>
           <w:rPr>
             <w:color w:val="1155CC"/>
@@ -675,36 +675,58 @@
         <w:rPr>
           <w:b/>
         </w:rPr>
-        <w:t>Configure MongoDB:</w:t>
-      </w:r>
-    </w:p>
-    <w:p>
-      <w:pPr>
-        <w:widowControl w:val="0"/>
+        <w:t xml:space="preserve">Configure </w:t>
+      </w:r>
+      <w:proofErr w:type="spellStart"/>
+      <w:r>
         <w:rPr>
           <w:b/>
         </w:rPr>
-      </w:pPr>
-      <w:r>
-        <w:t>Please follow general instructions provided in the file called MongoDB Configuration.</w:t>
-      </w:r>
-    </w:p>
-    <w:p>
-      <w:pPr>
-        <w:widowControl w:val="0"/>
-      </w:pPr>
-    </w:p>
-    <w:p>
-      <w:pPr>
-        <w:widowControl w:val="0"/>
+        <w:t>MongoDB</w:t>
+      </w:r>
+      <w:proofErr w:type="spellEnd"/>
+      <w:r>
         <w:rPr>
           <w:b/>
         </w:rPr>
-      </w:pPr>
-      <w:r>
+        <w:t>:</w:t>
+      </w:r>
+    </w:p>
+    <w:p>
+      <w:pPr>
+        <w:widowControl w:val="0"/>
         <w:rPr>
           <w:b/>
         </w:rPr>
+      </w:pPr>
+      <w:r>
+        <w:t xml:space="preserve">Please follow general instructions provided in the file called </w:t>
+      </w:r>
+      <w:proofErr w:type="spellStart"/>
+      <w:r>
+        <w:t>MongoDB</w:t>
+      </w:r>
+      <w:proofErr w:type="spellEnd"/>
+      <w:r>
+        <w:t xml:space="preserve"> Configuration.</w:t>
+      </w:r>
+    </w:p>
+    <w:p>
+      <w:pPr>
+        <w:widowControl w:val="0"/>
+      </w:pPr>
+    </w:p>
+    <w:p>
+      <w:pPr>
+        <w:widowControl w:val="0"/>
+        <w:rPr>
+          <w:b/>
+        </w:rPr>
+      </w:pPr>
+      <w:r>
+        <w:rPr>
+          <w:b/>
+        </w:rPr>
         <w:t>Install all required python packages (in a new terminal):</w:t>
       </w:r>
     </w:p>
@@ -779,7 +801,7 @@
       <w:r>
         <w:t xml:space="preserve"> (</w:t>
       </w:r>
-      <w:hyperlink r:id="rId13">
+      <w:hyperlink r:id="rId14">
         <w:r>
           <w:rPr>
             <w:color w:val="1155CC"/>
@@ -858,94 +880,102 @@
           <w:szCs w:val="23"/>
         </w:rPr>
       </w:pPr>
+      <w:r>
+        <w:rPr>
+          <w:rFonts w:eastAsia="Times New Roman"/>
+          <w:sz w:val="23"/>
+          <w:szCs w:val="23"/>
+        </w:rPr>
+        <w:t xml:space="preserve">Run </w:t>
+      </w:r>
+      <w:proofErr w:type="spellStart"/>
+      <w:r>
+        <w:rPr>
+          <w:rFonts w:eastAsia="Times New Roman"/>
+          <w:sz w:val="23"/>
+          <w:szCs w:val="23"/>
+        </w:rPr>
+        <w:t>mongodb</w:t>
+      </w:r>
+      <w:proofErr w:type="spellEnd"/>
+      <w:r>
+        <w:rPr>
+          <w:rFonts w:eastAsia="Times New Roman"/>
+          <w:sz w:val="23"/>
+          <w:szCs w:val="23"/>
+        </w:rPr>
+        <w:t xml:space="preserve"> (if not already running). </w:t>
+      </w:r>
+      <w:r>
+        <w:rPr>
+          <w:rFonts w:eastAsia="Times New Roman"/>
+          <w:sz w:val="23"/>
+          <w:szCs w:val="23"/>
+        </w:rPr>
+        <w:t xml:space="preserve">In a command </w:t>
+      </w:r>
+      <w:proofErr w:type="gramStart"/>
+      <w:r>
+        <w:rPr>
+          <w:rFonts w:eastAsia="Times New Roman"/>
+          <w:sz w:val="23"/>
+          <w:szCs w:val="23"/>
+        </w:rPr>
+        <w:t>prompt :</w:t>
+      </w:r>
+      <w:proofErr w:type="gramEnd"/>
+    </w:p>
+    <w:p>
+      <w:pPr>
+        <w:widowControl w:val="0"/>
+        <w:ind w:left="720"/>
+      </w:pPr>
+      <w:proofErr w:type="spellStart"/>
+      <w:r>
+        <w:rPr>
+          <w:rFonts w:eastAsia="Times New Roman"/>
+          <w:sz w:val="23"/>
+          <w:szCs w:val="23"/>
+        </w:rPr>
+        <w:t>mongod</w:t>
+      </w:r>
+      <w:proofErr w:type="spellEnd"/>
+      <w:r>
+        <w:rPr>
+          <w:rFonts w:eastAsia="Times New Roman"/>
+          <w:sz w:val="23"/>
+          <w:szCs w:val="23"/>
+        </w:rPr>
+        <w:t xml:space="preserve"> </w:t>
+      </w:r>
+      <w:r>
+        <w:rPr>
+          <w:rFonts w:eastAsia="Times New Roman"/>
+          <w:sz w:val="23"/>
+          <w:szCs w:val="23"/>
+        </w:rPr>
+        <w:t>--</w:t>
+      </w:r>
+      <w:proofErr w:type="spellStart"/>
+      <w:r>
+        <w:rPr>
+          <w:rFonts w:eastAsia="Times New Roman"/>
+          <w:sz w:val="23"/>
+          <w:szCs w:val="23"/>
+        </w:rPr>
+        <w:t>config</w:t>
+      </w:r>
+      <w:proofErr w:type="spellEnd"/>
+      <w:r>
+        <w:rPr>
+          <w:rFonts w:eastAsia="Times New Roman"/>
+          <w:sz w:val="23"/>
+          <w:szCs w:val="23"/>
+        </w:rPr>
+        <w:t xml:space="preserve"> /path/to/</w:t>
+      </w:r>
       <w:bookmarkStart w:id="4" w:name="_GoBack"/>
-      <w:r>
-        <w:rPr>
-          <w:rFonts w:eastAsia="Times New Roman"/>
-          <w:sz w:val="23"/>
-          <w:szCs w:val="23"/>
-        </w:rPr>
-        <w:t xml:space="preserve">Run </w:t>
-      </w:r>
-      <w:proofErr w:type="spellStart"/>
-      <w:r>
-        <w:rPr>
-          <w:rFonts w:eastAsia="Times New Roman"/>
-          <w:sz w:val="23"/>
-          <w:szCs w:val="23"/>
-        </w:rPr>
-        <w:t>mongodb</w:t>
-      </w:r>
-      <w:proofErr w:type="spellEnd"/>
-      <w:r>
-        <w:rPr>
-          <w:rFonts w:eastAsia="Times New Roman"/>
-          <w:sz w:val="23"/>
-          <w:szCs w:val="23"/>
-        </w:rPr>
-        <w:t xml:space="preserve"> (if not already running). </w:t>
-      </w:r>
-      <w:r>
-        <w:rPr>
-          <w:rFonts w:eastAsia="Times New Roman"/>
-          <w:sz w:val="23"/>
-          <w:szCs w:val="23"/>
-        </w:rPr>
-        <w:t>In a command prompt :</w:t>
-      </w:r>
-    </w:p>
-    <w:bookmarkEnd w:id="4"/>
-    <w:p>
-      <w:pPr>
-        <w:widowControl w:val="0"/>
-        <w:ind w:left="720"/>
-      </w:pPr>
-      <w:proofErr w:type="spellStart"/>
-      <w:proofErr w:type="gramStart"/>
-      <w:r>
-        <w:rPr>
-          <w:rFonts w:eastAsia="Times New Roman"/>
-          <w:sz w:val="23"/>
-          <w:szCs w:val="23"/>
-        </w:rPr>
-        <w:t>mongod</w:t>
-      </w:r>
-      <w:proofErr w:type="spellEnd"/>
-      <w:proofErr w:type="gramEnd"/>
-      <w:r>
-        <w:rPr>
-          <w:rFonts w:eastAsia="Times New Roman"/>
-          <w:sz w:val="23"/>
-          <w:szCs w:val="23"/>
-        </w:rPr>
-        <w:t xml:space="preserve"> </w:t>
-      </w:r>
-      <w:r>
-        <w:rPr>
-          <w:rFonts w:eastAsia="Times New Roman"/>
-          <w:sz w:val="23"/>
-          <w:szCs w:val="23"/>
-        </w:rPr>
-        <w:t>--</w:t>
-      </w:r>
-      <w:proofErr w:type="spellStart"/>
-      <w:r>
-        <w:rPr>
-          <w:rFonts w:eastAsia="Times New Roman"/>
-          <w:sz w:val="23"/>
-          <w:szCs w:val="23"/>
-        </w:rPr>
-        <w:t>config</w:t>
-      </w:r>
-      <w:proofErr w:type="spellEnd"/>
-      <w:r>
-        <w:rPr>
-          <w:rFonts w:eastAsia="Times New Roman"/>
-          <w:sz w:val="23"/>
-          <w:szCs w:val="23"/>
-        </w:rPr>
-        <w:t xml:space="preserve"> /path/to/</w:t>
-      </w:r>
+      <w:bookmarkEnd w:id="4"/>
       <w:proofErr w:type="spellStart"/>
       <w:ins w:id="5" w:author="Sousa Amaral, Guillaume" w:date="2016-01-19T16:11:00Z">
         <w:r>
@@ -1022,8 +1052,13 @@
           <w:ins w:id="7" w:author="Sousa Amaral, Guillaume" w:date="2016-01-19T16:11:00Z"/>
         </w:rPr>
       </w:pPr>
-      <w:r>
-        <w:t xml:space="preserve">python manage.py </w:t>
+      <w:proofErr w:type="gramStart"/>
+      <w:r>
+        <w:t>python</w:t>
+      </w:r>
+      <w:proofErr w:type="gramEnd"/>
+      <w:r>
+        <w:t xml:space="preserve"> manage.py </w:t>
       </w:r>
       <w:del w:id="8" w:author="Sousa Amaral, Guillaume" w:date="2016-01-19T16:11:00Z">
         <w:r>
@@ -1088,7 +1123,15 @@
         <w:widowControl w:val="0"/>
       </w:pPr>
       <w:r>
-        <w:t xml:space="preserve">You just installed Django's </w:t>
+        <w:t xml:space="preserve">You just installed </w:t>
+      </w:r>
+      <w:proofErr w:type="spellStart"/>
+      <w:r>
+        <w:t>Django's</w:t>
+      </w:r>
+      <w:proofErr w:type="spellEnd"/>
+      <w:r>
+        <w:t xml:space="preserve"> </w:t>
       </w:r>
       <w:proofErr w:type="spellStart"/>
       <w:r>
@@ -1117,11 +1160,11 @@
       </w:r>
       <w:proofErr w:type="gramStart"/>
       <w:r>
-        <w:t>yes/</w:t>
+        <w:t>yes</w:t>
       </w:r>
       <w:proofErr w:type="gramEnd"/>
       <w:r>
-        <w:t>no):yes</w:t>
+        <w:t>/no):yes</w:t>
       </w:r>
     </w:p>
     <w:p>
@@ -1230,8 +1273,18 @@
           <w:sz w:val="23"/>
           <w:szCs w:val="23"/>
         </w:rPr>
-        <w:t xml:space="preserve"> In a command prompt :</w:t>
-      </w:r>
+        <w:t xml:space="preserve"> In a command </w:t>
+      </w:r>
+      <w:proofErr w:type="gramStart"/>
+      <w:r>
+        <w:rPr>
+          <w:rFonts w:eastAsia="Times New Roman"/>
+          <w:sz w:val="23"/>
+          <w:szCs w:val="23"/>
+        </w:rPr>
+        <w:t>prompt :</w:t>
+      </w:r>
+      <w:proofErr w:type="gramEnd"/>
     </w:p>
     <w:p>
       <w:pPr>
@@ -1403,8 +1456,18 @@
           <w:sz w:val="23"/>
           <w:szCs w:val="23"/>
         </w:rPr>
-        <w:t>In a command prompt :</w:t>
-      </w:r>
+        <w:t xml:space="preserve">In a command </w:t>
+      </w:r>
+      <w:proofErr w:type="gramStart"/>
+      <w:r>
+        <w:rPr>
+          <w:rFonts w:eastAsia="Times New Roman"/>
+          <w:sz w:val="23"/>
+          <w:szCs w:val="23"/>
+        </w:rPr>
+        <w:t>prompt :</w:t>
+      </w:r>
+      <w:proofErr w:type="gramEnd"/>
     </w:p>
     <w:p>
       <w:pPr>
@@ -1459,23 +1522,13 @@
           <w:szCs w:val="24"/>
         </w:rPr>
       </w:pPr>
-      <w:proofErr w:type="gramStart"/>
-      <w:r>
-        <w:rPr>
-          <w:rFonts w:eastAsia="Times New Roman"/>
-          <w:sz w:val="23"/>
-          <w:szCs w:val="23"/>
-        </w:rPr>
-        <w:t>cd</w:t>
-      </w:r>
-      <w:proofErr w:type="gramEnd"/>
-      <w:r>
-        <w:rPr>
-          <w:rFonts w:eastAsia="Times New Roman"/>
-          <w:sz w:val="23"/>
-          <w:szCs w:val="23"/>
-        </w:rPr>
-        <w:t xml:space="preserve"> path/</w:t>
+      <w:r>
+        <w:rPr>
+          <w:rFonts w:eastAsia="Times New Roman"/>
+          <w:sz w:val="23"/>
+          <w:szCs w:val="23"/>
+        </w:rPr>
+        <w:t>cd path/</w:t>
       </w:r>
       <w:r>
         <w:rPr>
@@ -1633,7 +1686,7 @@
           <w:sz w:val="23"/>
           <w:szCs w:val="23"/>
         </w:rPr>
-        <w:t xml:space="preserve"> </w:t>
+        <w:t xml:space="preserve"> 0.0.0.0</w:t>
       </w:r>
       <w:proofErr w:type="gramStart"/>
       <w:r>
@@ -1642,7 +1695,7 @@
           <w:sz w:val="23"/>
           <w:szCs w:val="23"/>
         </w:rPr>
-        <w:t>0.0.0.0:</w:t>
+        <w:t>:&lt;</w:t>
       </w:r>
       <w:proofErr w:type="gramEnd"/>
       <w:r>
@@ -1651,7 +1704,7 @@
           <w:sz w:val="23"/>
           <w:szCs w:val="23"/>
         </w:rPr>
-        <w:t>&lt;port&gt;</w:t>
+        <w:t>port&gt;</w:t>
       </w:r>
     </w:p>
     <w:p>
@@ -1686,17 +1739,42 @@
         <w:widowControl w:val="0"/>
       </w:pPr>
       <w:r>
-        <w:t xml:space="preserve">For Materials Data Curation System, Go to:  </w:t>
-      </w:r>
-      <w:hyperlink r:id="rId14">
-        <w:r>
-          <w:rPr>
-            <w:color w:val="1155CC"/>
-            <w:u w:val="single"/>
-          </w:rPr>
-          <w:t>http://127.0.0.1:8000/</w:t>
-        </w:r>
-      </w:hyperlink>
+        <w:t xml:space="preserve">For </w:t>
+      </w:r>
+      <w:r>
+        <w:t>Materials Resource Registry</w:t>
+      </w:r>
+      <w:r>
+        <w:t>, Go to</w:t>
+      </w:r>
+      <w:proofErr w:type="gramStart"/>
+      <w:r>
+        <w:t xml:space="preserve">:  </w:t>
+      </w:r>
+      <w:proofErr w:type="gramEnd"/>
+      <w:r>
+        <w:fldChar w:fldCharType="begin"/>
+      </w:r>
+      <w:r>
+        <w:instrText xml:space="preserve"> HYPERLINK "http://127.0.0.1:8000/" \h </w:instrText>
+      </w:r>
+      <w:r>
+        <w:fldChar w:fldCharType="separate"/>
+      </w:r>
+      <w:r>
+        <w:rPr>
+          <w:color w:val="1155CC"/>
+          <w:u w:val="single"/>
+        </w:rPr>
+        <w:t>http://127.0.0.1:8000/</w:t>
+      </w:r>
+      <w:r>
+        <w:rPr>
+          <w:color w:val="1155CC"/>
+          <w:u w:val="single"/>
+        </w:rPr>
+        <w:fldChar w:fldCharType="end"/>
+      </w:r>
       <w:r>
         <w:t xml:space="preserve"> </w:t>
       </w:r>
@@ -1711,8 +1789,19 @@
         <w:widowControl w:val="0"/>
       </w:pPr>
       <w:r>
-        <w:t xml:space="preserve">For Materials Data Curation Administration, Go to:  </w:t>
-      </w:r>
+        <w:t xml:space="preserve">For </w:t>
+      </w:r>
+      <w:r>
+        <w:t>Materials Resource Registry</w:t>
+      </w:r>
+      <w:r>
+        <w:t xml:space="preserve"> Administration, Go to</w:t>
+      </w:r>
+      <w:proofErr w:type="gramStart"/>
+      <w:r>
+        <w:t xml:space="preserve">:  </w:t>
+      </w:r>
+      <w:proofErr w:type="gramEnd"/>
       <w:hyperlink r:id="rId15">
         <w:r>
           <w:rPr>
@@ -1737,8 +1826,8 @@
 </file>
 
 <file path=word/numbering.xml><?xml version="1.0" encoding="utf-8"?>
-<w:numbering xmlns:wpc="http://schemas.microsoft.com/office/word/2010/wordprocessingCanvas" xmlns:mc="http://schemas.openxmlformats.org/markup-compatibility/2006" xmlns:o="urn:schemas-microsoft-com:office:office" xmlns:r="http://schemas.openxmlformats.org/officeDocument/2006/relationships" xmlns:m="http://schemas.openxmlformats.org/officeDocument/2006/math" xmlns:v="urn:schemas-microsoft-com:vml" xmlns:wp14="http://schemas.microsoft.com/office/word/2010/wordprocessingDrawing" xmlns:wp="http://schemas.openxmlformats.org/drawingml/2006/wordprocessingDrawing" xmlns:w10="urn:schemas-microsoft-com:office:word" xmlns:w="http://schemas.openxmlformats.org/wordprocessingml/2006/main" xmlns:w14="http://schemas.microsoft.com/office/word/2010/wordml" xmlns:w15="http://schemas.microsoft.com/office/word/2012/wordml" xmlns:wpg="http://schemas.microsoft.com/office/word/2010/wordprocessingGroup" xmlns:wpi="http://schemas.microsoft.com/office/word/2010/wordprocessingInk" xmlns:wne="http://schemas.microsoft.com/office/word/2006/wordml" xmlns:wps="http://schemas.microsoft.com/office/word/2010/wordprocessingShape" mc:Ignorable="w14 w15 wp14">
-  <w:abstractNum w:abstractNumId="0" w15:restartNumberingAfterBreak="0">
+<w:numbering xmlns:wpc="http://schemas.microsoft.com/office/word/2010/wordprocessingCanvas" xmlns:mo="http://schemas.microsoft.com/office/mac/office/2008/main" xmlns:mc="http://schemas.openxmlformats.org/markup-compatibility/2006" xmlns:mv="urn:schemas-microsoft-com:mac:vml" xmlns:o="urn:schemas-microsoft-com:office:office" xmlns:r="http://schemas.openxmlformats.org/officeDocument/2006/relationships" xmlns:m="http://schemas.openxmlformats.org/officeDocument/2006/math" xmlns:v="urn:schemas-microsoft-com:vml" xmlns:wp14="http://schemas.microsoft.com/office/word/2010/wordprocessingDrawing" xmlns:wp="http://schemas.openxmlformats.org/drawingml/2006/wordprocessingDrawing" xmlns:w10="urn:schemas-microsoft-com:office:word" xmlns:w="http://schemas.openxmlformats.org/wordprocessingml/2006/main" xmlns:w14="http://schemas.microsoft.com/office/word/2010/wordml" xmlns:wpg="http://schemas.microsoft.com/office/word/2010/wordprocessingGroup" xmlns:wpi="http://schemas.microsoft.com/office/word/2010/wordprocessingInk" xmlns:wne="http://schemas.microsoft.com/office/word/2006/wordml" xmlns:wps="http://schemas.microsoft.com/office/word/2010/wordprocessingShape" mc:Ignorable="w14 wp14">
+  <w:abstractNum w:abstractNumId="0">
     <w:nsid w:val="0E201C2D"/>
     <w:multiLevelType w:val="hybridMultilevel"/>
     <w:tmpl w:val="BE708A12"/>
@@ -1850,7 +1939,7 @@
       </w:rPr>
     </w:lvl>
   </w:abstractNum>
-  <w:abstractNum w:abstractNumId="1" w15:restartNumberingAfterBreak="0">
+  <w:abstractNum w:abstractNumId="1">
     <w:nsid w:val="13320C2B"/>
     <w:multiLevelType w:val="hybridMultilevel"/>
     <w:tmpl w:val="E41C979C"/>
@@ -1941,7 +2030,7 @@
       </w:pPr>
     </w:lvl>
   </w:abstractNum>
-  <w:abstractNum w:abstractNumId="2" w15:restartNumberingAfterBreak="0">
+  <w:abstractNum w:abstractNumId="2">
     <w:nsid w:val="71F47F8E"/>
     <w:multiLevelType w:val="hybridMultilevel"/>
     <w:tmpl w:val="A064BBF8"/>
@@ -2043,7 +2132,7 @@
 </file>
 
 <file path=word/styles.xml><?xml version="1.0" encoding="utf-8"?>
-<w:styles xmlns:mc="http://schemas.openxmlformats.org/markup-compatibility/2006" xmlns:r="http://schemas.openxmlformats.org/officeDocument/2006/relationships" xmlns:w="http://schemas.openxmlformats.org/wordprocessingml/2006/main" xmlns:w14="http://schemas.microsoft.com/office/word/2010/wordml" xmlns:w15="http://schemas.microsoft.com/office/word/2012/wordml" mc:Ignorable="w14 w15">
+<w:styles xmlns:mc="http://schemas.openxmlformats.org/markup-compatibility/2006" xmlns:r="http://schemas.openxmlformats.org/officeDocument/2006/relationships" xmlns:w="http://schemas.openxmlformats.org/wordprocessingml/2006/main" xmlns:w14="http://schemas.microsoft.com/office/word/2010/wordml" mc:Ignorable="w14">
   <w:docDefaults>
     <w:rPrDefault>
       <w:rPr>
@@ -2059,369 +2148,545 @@
       </w:pPr>
     </w:pPrDefault>
   </w:docDefaults>
-  <w:latentStyles w:defLockedState="0" w:defUIPriority="99" w:defSemiHidden="0" w:defUnhideWhenUsed="0" w:defQFormat="0" w:count="371">
-    <w:lsdException w:name="Normal" w:uiPriority="0" w:qFormat="1"/>
-    <w:lsdException w:name="heading 1" w:uiPriority="0" w:qFormat="1"/>
-    <w:lsdException w:name="heading 2" w:semiHidden="1" w:uiPriority="0" w:unhideWhenUsed="1" w:qFormat="1"/>
-    <w:lsdException w:name="heading 3" w:semiHidden="1" w:uiPriority="0" w:unhideWhenUsed="1" w:qFormat="1"/>
-    <w:lsdException w:name="heading 4" w:semiHidden="1" w:uiPriority="0" w:unhideWhenUsed="1" w:qFormat="1"/>
-    <w:lsdException w:name="heading 5" w:semiHidden="1" w:uiPriority="0" w:unhideWhenUsed="1" w:qFormat="1"/>
-    <w:lsdException w:name="heading 6" w:semiHidden="1" w:uiPriority="0" w:unhideWhenUsed="1" w:qFormat="1"/>
-    <w:lsdException w:name="heading 7" w:semiHidden="1" w:uiPriority="9" w:unhideWhenUsed="1" w:qFormat="1"/>
-    <w:lsdException w:name="heading 8" w:semiHidden="1" w:uiPriority="9" w:unhideWhenUsed="1" w:qFormat="1"/>
-    <w:lsdException w:name="heading 9" w:semiHidden="1" w:uiPriority="9" w:unhideWhenUsed="1" w:qFormat="1"/>
-    <w:lsdException w:name="index 1" w:semiHidden="1" w:unhideWhenUsed="1"/>
-    <w:lsdException w:name="index 2" w:semiHidden="1" w:unhideWhenUsed="1"/>
-    <w:lsdException w:name="index 3" w:semiHidden="1" w:unhideWhenUsed="1"/>
-    <w:lsdException w:name="index 4" w:semiHidden="1" w:unhideWhenUsed="1"/>
-    <w:lsdException w:name="index 5" w:semiHidden="1" w:unhideWhenUsed="1"/>
-    <w:lsdException w:name="index 6" w:semiHidden="1" w:unhideWhenUsed="1"/>
-    <w:lsdException w:name="index 7" w:semiHidden="1" w:unhideWhenUsed="1"/>
-    <w:lsdException w:name="index 8" w:semiHidden="1" w:unhideWhenUsed="1"/>
-    <w:lsdException w:name="index 9" w:semiHidden="1" w:unhideWhenUsed="1"/>
-    <w:lsdException w:name="toc 1" w:semiHidden="1" w:uiPriority="39" w:unhideWhenUsed="1"/>
-    <w:lsdException w:name="toc 2" w:semiHidden="1" w:uiPriority="39" w:unhideWhenUsed="1"/>
-    <w:lsdException w:name="toc 3" w:semiHidden="1" w:uiPriority="39" w:unhideWhenUsed="1"/>
-    <w:lsdException w:name="toc 4" w:semiHidden="1" w:uiPriority="39" w:unhideWhenUsed="1"/>
-    <w:lsdException w:name="toc 5" w:semiHidden="1" w:uiPriority="39" w:unhideWhenUsed="1"/>
-    <w:lsdException w:name="toc 6" w:semiHidden="1" w:uiPriority="39" w:unhideWhenUsed="1"/>
-    <w:lsdException w:name="toc 7" w:semiHidden="1" w:uiPriority="39" w:unhideWhenUsed="1"/>
-    <w:lsdException w:name="toc 8" w:semiHidden="1" w:uiPriority="39" w:unhideWhenUsed="1"/>
-    <w:lsdException w:name="toc 9" w:semiHidden="1" w:uiPriority="39" w:unhideWhenUsed="1"/>
-    <w:lsdException w:name="Normal Indent" w:semiHidden="1" w:unhideWhenUsed="1"/>
-    <w:lsdException w:name="footnote text" w:semiHidden="1" w:unhideWhenUsed="1"/>
-    <w:lsdException w:name="annotation text" w:semiHidden="1" w:unhideWhenUsed="1"/>
-    <w:lsdException w:name="header" w:semiHidden="1" w:unhideWhenUsed="1"/>
-    <w:lsdException w:name="footer" w:semiHidden="1" w:unhideWhenUsed="1"/>
-    <w:lsdException w:name="index heading" w:semiHidden="1" w:unhideWhenUsed="1"/>
-    <w:lsdException w:name="caption" w:semiHidden="1" w:uiPriority="35" w:unhideWhenUsed="1" w:qFormat="1"/>
-    <w:lsdException w:name="table of figures" w:semiHidden="1" w:unhideWhenUsed="1"/>
-    <w:lsdException w:name="envelope address" w:semiHidden="1" w:unhideWhenUsed="1"/>
-    <w:lsdException w:name="envelope return" w:semiHidden="1" w:unhideWhenUsed="1"/>
-    <w:lsdException w:name="footnote reference" w:semiHidden="1" w:unhideWhenUsed="1"/>
-    <w:lsdException w:name="annotation reference" w:semiHidden="1" w:unhideWhenUsed="1"/>
-    <w:lsdException w:name="line number" w:semiHidden="1" w:unhideWhenUsed="1"/>
-    <w:lsdException w:name="page number" w:semiHidden="1" w:unhideWhenUsed="1"/>
-    <w:lsdException w:name="endnote reference" w:semiHidden="1" w:unhideWhenUsed="1"/>
-    <w:lsdException w:name="endnote text" w:semiHidden="1" w:unhideWhenUsed="1"/>
-    <w:lsdException w:name="table of authorities" w:semiHidden="1" w:unhideWhenUsed="1"/>
-    <w:lsdException w:name="macro" w:semiHidden="1" w:unhideWhenUsed="1"/>
-    <w:lsdException w:name="toa heading" w:semiHidden="1" w:unhideWhenUsed="1"/>
-    <w:lsdException w:name="List" w:semiHidden="1" w:unhideWhenUsed="1"/>
-    <w:lsdException w:name="List Bullet" w:semiHidden="1" w:unhideWhenUsed="1"/>
-    <w:lsdException w:name="List Number" w:semiHidden="1" w:unhideWhenUsed="1"/>
-    <w:lsdException w:name="List 2" w:semiHidden="1" w:unhideWhenUsed="1"/>
-    <w:lsdException w:name="List 3" w:semiHidden="1" w:unhideWhenUsed="1"/>
-    <w:lsdException w:name="List 4" w:semiHidden="1" w:unhideWhenUsed="1"/>
-    <w:lsdException w:name="List 5" w:semiHidden="1" w:unhideWhenUsed="1"/>
-    <w:lsdException w:name="List Bullet 2" w:semiHidden="1" w:unhideWhenUsed="1"/>
-    <w:lsdException w:name="List Bullet 3" w:semiHidden="1" w:unhideWhenUsed="1"/>
-    <w:lsdException w:name="List Bullet 4" w:semiHidden="1" w:unhideWhenUsed="1"/>
-    <w:lsdException w:name="List Bullet 5" w:semiHidden="1" w:unhideWhenUsed="1"/>
-    <w:lsdException w:name="List Number 2" w:semiHidden="1" w:unhideWhenUsed="1"/>
-    <w:lsdException w:name="List Number 3" w:semiHidden="1" w:unhideWhenUsed="1"/>
-    <w:lsdException w:name="List Number 4" w:semiHidden="1" w:unhideWhenUsed="1"/>
-    <w:lsdException w:name="List Number 5" w:semiHidden="1" w:unhideWhenUsed="1"/>
-    <w:lsdException w:name="Title" w:uiPriority="0" w:qFormat="1"/>
-    <w:lsdException w:name="Closing" w:semiHidden="1" w:unhideWhenUsed="1"/>
-    <w:lsdException w:name="Signature" w:semiHidden="1" w:unhideWhenUsed="1"/>
-    <w:lsdException w:name="Default Paragraph Font" w:semiHidden="1" w:uiPriority="1" w:unhideWhenUsed="1"/>
-    <w:lsdException w:name="Body Text" w:semiHidden="1" w:unhideWhenUsed="1"/>
-    <w:lsdException w:name="Body Text Indent" w:semiHidden="1" w:unhideWhenUsed="1"/>
-    <w:lsdException w:name="List Continue" w:semiHidden="1" w:unhideWhenUsed="1"/>
-    <w:lsdException w:name="List Continue 2" w:semiHidden="1" w:unhideWhenUsed="1"/>
-    <w:lsdException w:name="List Continue 3" w:semiHidden="1" w:unhideWhenUsed="1"/>
-    <w:lsdException w:name="List Continue 4" w:semiHidden="1" w:unhideWhenUsed="1"/>
-    <w:lsdException w:name="List Continue 5" w:semiHidden="1" w:unhideWhenUsed="1"/>
-    <w:lsdException w:name="Message Header" w:semiHidden="1" w:unhideWhenUsed="1"/>
-    <w:lsdException w:name="Subtitle" w:uiPriority="0" w:qFormat="1"/>
-    <w:lsdException w:name="Salutation" w:semiHidden="1" w:unhideWhenUsed="1"/>
-    <w:lsdException w:name="Date" w:semiHidden="1" w:unhideWhenUsed="1"/>
-    <w:lsdException w:name="Body Text First Indent" w:semiHidden="1" w:unhideWhenUsed="1"/>
-    <w:lsdException w:name="Body Text First Indent 2" w:semiHidden="1" w:unhideWhenUsed="1"/>
-    <w:lsdException w:name="Note Heading" w:semiHidden="1" w:unhideWhenUsed="1"/>
-    <w:lsdException w:name="Body Text 2" w:semiHidden="1" w:unhideWhenUsed="1"/>
-    <w:lsdException w:name="Body Text 3" w:semiHidden="1" w:unhideWhenUsed="1"/>
-    <w:lsdException w:name="Body Text Indent 2" w:semiHidden="1" w:unhideWhenUsed="1"/>
-    <w:lsdException w:name="Body Text Indent 3" w:semiHidden="1" w:unhideWhenUsed="1"/>
-    <w:lsdException w:name="Block Text" w:semiHidden="1" w:unhideWhenUsed="1"/>
-    <w:lsdException w:name="Hyperlink" w:semiHidden="1" w:unhideWhenUsed="1"/>
-    <w:lsdException w:name="FollowedHyperlink" w:semiHidden="1" w:unhideWhenUsed="1"/>
-    <w:lsdException w:name="Strong" w:uiPriority="22" w:qFormat="1"/>
-    <w:lsdException w:name="Emphasis" w:uiPriority="20" w:qFormat="1"/>
-    <w:lsdException w:name="Document Map" w:semiHidden="1" w:unhideWhenUsed="1"/>
-    <w:lsdException w:name="Plain Text" w:semiHidden="1" w:unhideWhenUsed="1"/>
-    <w:lsdException w:name="E-mail Signature" w:semiHidden="1" w:unhideWhenUsed="1"/>
-    <w:lsdException w:name="HTML Top of Form" w:semiHidden="1" w:unhideWhenUsed="1"/>
-    <w:lsdException w:name="HTML Bottom of Form" w:semiHidden="1" w:unhideWhenUsed="1"/>
-    <w:lsdException w:name="Normal (Web)" w:semiHidden="1" w:unhideWhenUsed="1"/>
-    <w:lsdException w:name="HTML Acronym" w:semiHidden="1" w:unhideWhenUsed="1"/>
-    <w:lsdException w:name="HTML Address" w:semiHidden="1" w:unhideWhenUsed="1"/>
-    <w:lsdException w:name="HTML Cite" w:semiHidden="1" w:unhideWhenUsed="1"/>
-    <w:lsdException w:name="HTML Code" w:semiHidden="1" w:unhideWhenUsed="1"/>
-    <w:lsdException w:name="HTML Definition" w:semiHidden="1" w:unhideWhenUsed="1"/>
-    <w:lsdException w:name="HTML Keyboard" w:semiHidden="1" w:unhideWhenUsed="1"/>
-    <w:lsdException w:name="HTML Preformatted" w:semiHidden="1" w:unhideWhenUsed="1"/>
-    <w:lsdException w:name="HTML Sample" w:semiHidden="1" w:unhideWhenUsed="1"/>
-    <w:lsdException w:name="HTML Typewriter" w:semiHidden="1" w:unhideWhenUsed="1"/>
-    <w:lsdException w:name="HTML Variable" w:semiHidden="1" w:unhideWhenUsed="1"/>
-    <w:lsdException w:name="Normal Table" w:semiHidden="1" w:unhideWhenUsed="1"/>
-    <w:lsdException w:name="annotation subject" w:semiHidden="1" w:unhideWhenUsed="1"/>
-    <w:lsdException w:name="No List" w:semiHidden="1" w:unhideWhenUsed="1"/>
-    <w:lsdException w:name="Outline List 1" w:semiHidden="1" w:unhideWhenUsed="1"/>
-    <w:lsdException w:name="Outline List 2" w:semiHidden="1" w:unhideWhenUsed="1"/>
-    <w:lsdException w:name="Outline List 3" w:semiHidden="1" w:unhideWhenUsed="1"/>
-    <w:lsdException w:name="Table Simple 1" w:semiHidden="1" w:unhideWhenUsed="1"/>
-    <w:lsdException w:name="Table Simple 2" w:semiHidden="1" w:unhideWhenUsed="1"/>
-    <w:lsdException w:name="Table Simple 3" w:semiHidden="1" w:unhideWhenUsed="1"/>
-    <w:lsdException w:name="Table Classic 1" w:semiHidden="1" w:unhideWhenUsed="1"/>
-    <w:lsdException w:name="Table Classic 2" w:semiHidden="1" w:unhideWhenUsed="1"/>
-    <w:lsdException w:name="Table Classic 3" w:semiHidden="1" w:unhideWhenUsed="1"/>
-    <w:lsdException w:name="Table Classic 4" w:semiHidden="1" w:unhideWhenUsed="1"/>
-    <w:lsdException w:name="Table Colorful 1" w:semiHidden="1" w:unhideWhenUsed="1"/>
-    <w:lsdException w:name="Table Colorful 2" w:semiHidden="1" w:unhideWhenUsed="1"/>
-    <w:lsdException w:name="Table Colorful 3" w:semiHidden="1" w:unhideWhenUsed="1"/>
-    <w:lsdException w:name="Table Columns 1" w:semiHidden="1" w:unhideWhenUsed="1"/>
-    <w:lsdException w:name="Table Columns 2" w:semiHidden="1" w:unhideWhenUsed="1"/>
-    <w:lsdException w:name="Table Columns 3" w:semiHidden="1" w:unhideWhenUsed="1"/>
-    <w:lsdException w:name="Table Columns 4" w:semiHidden="1" w:unhideWhenUsed="1"/>
-    <w:lsdException w:name="Table Columns 5" w:semiHidden="1" w:unhideWhenUsed="1"/>
-    <w:lsdException w:name="Table Grid 1" w:semiHidden="1" w:unhideWhenUsed="1"/>
-    <w:lsdException w:name="Table Grid 2" w:semiHidden="1" w:unhideWhenUsed="1"/>
-    <w:lsdException w:name="Table Grid 3" w:semiHidden="1" w:unhideWhenUsed="1"/>
-    <w:lsdException w:name="Table Grid 4" w:semiHidden="1" w:unhideWhenUsed="1"/>
-    <w:lsdException w:name="Table Grid 5" w:semiHidden="1" w:unhideWhenUsed="1"/>
-    <w:lsdException w:name="Table Grid 6" w:semiHidden="1" w:unhideWhenUsed="1"/>
-    <w:lsdException w:name="Table Grid 7" w:semiHidden="1" w:unhideWhenUsed="1"/>
-    <w:lsdException w:name="Table Grid 8" w:semiHidden="1" w:unhideWhenUsed="1"/>
-    <w:lsdException w:name="Table List 1" w:semiHidden="1" w:unhideWhenUsed="1"/>
-    <w:lsdException w:name="Table List 2" w:semiHidden="1" w:unhideWhenUsed="1"/>
-    <w:lsdException w:name="Table List 3" w:semiHidden="1" w:unhideWhenUsed="1"/>
-    <w:lsdException w:name="Table List 4" w:semiHidden="1" w:unhideWhenUsed="1"/>
-    <w:lsdException w:name="Table List 5" w:semiHidden="1" w:unhideWhenUsed="1"/>
-    <w:lsdException w:name="Table List 6" w:semiHidden="1" w:unhideWhenUsed="1"/>
-    <w:lsdException w:name="Table List 7" w:semiHidden="1" w:unhideWhenUsed="1"/>
-    <w:lsdException w:name="Table List 8" w:semiHidden="1" w:unhideWhenUsed="1"/>
-    <w:lsdException w:name="Table 3D effects 1" w:semiHidden="1" w:unhideWhenUsed="1"/>
-    <w:lsdException w:name="Table 3D effects 2" w:semiHidden="1" w:unhideWhenUsed="1"/>
-    <w:lsdException w:name="Table 3D effects 3" w:semiHidden="1" w:unhideWhenUsed="1"/>
-    <w:lsdException w:name="Table Contemporary" w:semiHidden="1" w:unhideWhenUsed="1"/>
-    <w:lsdException w:name="Table Elegant" w:semiHidden="1" w:unhideWhenUsed="1"/>
-    <w:lsdException w:name="Table Professional" w:semiHidden="1" w:unhideWhenUsed="1"/>
-    <w:lsdException w:name="Table Subtle 1" w:semiHidden="1" w:unhideWhenUsed="1"/>
-    <w:lsdException w:name="Table Subtle 2" w:semiHidden="1" w:unhideWhenUsed="1"/>
-    <w:lsdException w:name="Table Web 1" w:semiHidden="1" w:unhideWhenUsed="1"/>
-    <w:lsdException w:name="Table Web 2" w:semiHidden="1" w:unhideWhenUsed="1"/>
-    <w:lsdException w:name="Table Web 3" w:semiHidden="1" w:unhideWhenUsed="1"/>
-    <w:lsdException w:name="Balloon Text" w:semiHidden="1" w:unhideWhenUsed="1"/>
-    <w:lsdException w:name="Table Grid" w:uiPriority="39"/>
-    <w:lsdException w:name="Table Theme" w:semiHidden="1" w:unhideWhenUsed="1"/>
-    <w:lsdException w:name="Placeholder Text" w:semiHidden="1"/>
-    <w:lsdException w:name="No Spacing" w:uiPriority="1" w:qFormat="1"/>
-    <w:lsdException w:name="Light Shading" w:uiPriority="60"/>
-    <w:lsdException w:name="Light List" w:uiPriority="61"/>
-    <w:lsdException w:name="Light Grid" w:uiPriority="62"/>
-    <w:lsdException w:name="Medium Shading 1" w:uiPriority="63"/>
-    <w:lsdException w:name="Medium Shading 2" w:uiPriority="64"/>
-    <w:lsdException w:name="Medium List 1" w:uiPriority="65"/>
-    <w:lsdException w:name="Medium List 2" w:uiPriority="66"/>
-    <w:lsdException w:name="Medium Grid 1" w:uiPriority="67"/>
-    <w:lsdException w:name="Medium Grid 2" w:uiPriority="68"/>
-    <w:lsdException w:name="Medium Grid 3" w:uiPriority="69"/>
-    <w:lsdException w:name="Dark List" w:uiPriority="70"/>
-    <w:lsdException w:name="Colorful Shading" w:uiPriority="71"/>
-    <w:lsdException w:name="Colorful List" w:uiPriority="72"/>
-    <w:lsdException w:name="Colorful Grid" w:uiPriority="73"/>
-    <w:lsdException w:name="Light Shading Accent 1" w:uiPriority="60"/>
-    <w:lsdException w:name="Light List Accent 1" w:uiPriority="61"/>
-    <w:lsdException w:name="Light Grid Accent 1" w:uiPriority="62"/>
-    <w:lsdException w:name="Medium Shading 1 Accent 1" w:uiPriority="63"/>
-    <w:lsdException w:name="Medium Shading 2 Accent 1" w:uiPriority="64"/>
-    <w:lsdException w:name="Medium List 1 Accent 1" w:uiPriority="65"/>
-    <w:lsdException w:name="Revision" w:semiHidden="1"/>
-    <w:lsdException w:name="List Paragraph" w:uiPriority="34" w:qFormat="1"/>
-    <w:lsdException w:name="Quote" w:uiPriority="29" w:qFormat="1"/>
-    <w:lsdException w:name="Intense Quote" w:uiPriority="30" w:qFormat="1"/>
-    <w:lsdException w:name="Medium List 2 Accent 1" w:uiPriority="66"/>
-    <w:lsdException w:name="Medium Grid 1 Accent 1" w:uiPriority="67"/>
-    <w:lsdException w:name="Medium Grid 2 Accent 1" w:uiPriority="68"/>
-    <w:lsdException w:name="Medium Grid 3 Accent 1" w:uiPriority="69"/>
-    <w:lsdException w:name="Dark List Accent 1" w:uiPriority="70"/>
-    <w:lsdException w:name="Colorful Shading Accent 1" w:uiPriority="71"/>
-    <w:lsdException w:name="Colorful List Accent 1" w:uiPriority="72"/>
-    <w:lsdException w:name="Colorful Grid Accent 1" w:uiPriority="73"/>
-    <w:lsdException w:name="Light Shading Accent 2" w:uiPriority="60"/>
-    <w:lsdException w:name="Light List Accent 2" w:uiPriority="61"/>
-    <w:lsdException w:name="Light Grid Accent 2" w:uiPriority="62"/>
-    <w:lsdException w:name="Medium Shading 1 Accent 2" w:uiPriority="63"/>
-    <w:lsdException w:name="Medium Shading 2 Accent 2" w:uiPriority="64"/>
-    <w:lsdException w:name="Medium List 1 Accent 2" w:uiPriority="65"/>
-    <w:lsdException w:name="Medium List 2 Accent 2" w:uiPriority="66"/>
-    <w:lsdException w:name="Medium Grid 1 Accent 2" w:uiPriority="67"/>
-    <w:lsdException w:name="Medium Grid 2 Accent 2" w:uiPriority="68"/>
-    <w:lsdException w:name="Medium Grid 3 Accent 2" w:uiPriority="69"/>
-    <w:lsdException w:name="Dark List Accent 2" w:uiPriority="70"/>
-    <w:lsdException w:name="Colorful Shading Accent 2" w:uiPriority="71"/>
-    <w:lsdException w:name="Colorful List Accent 2" w:uiPriority="72"/>
-    <w:lsdException w:name="Colorful Grid Accent 2" w:uiPriority="73"/>
-    <w:lsdException w:name="Light Shading Accent 3" w:uiPriority="60"/>
-    <w:lsdException w:name="Light List Accent 3" w:uiPriority="61"/>
-    <w:lsdException w:name="Light Grid Accent 3" w:uiPriority="62"/>
-    <w:lsdException w:name="Medium Shading 1 Accent 3" w:uiPriority="63"/>
-    <w:lsdException w:name="Medium Shading 2 Accent 3" w:uiPriority="64"/>
-    <w:lsdException w:name="Medium List 1 Accent 3" w:uiPriority="65"/>
-    <w:lsdException w:name="Medium List 2 Accent 3" w:uiPriority="66"/>
-    <w:lsdException w:name="Medium Grid 1 Accent 3" w:uiPriority="67"/>
-    <w:lsdException w:name="Medium Grid 2 Accent 3" w:uiPriority="68"/>
-    <w:lsdException w:name="Medium Grid 3 Accent 3" w:uiPriority="69"/>
-    <w:lsdException w:name="Dark List Accent 3" w:uiPriority="70"/>
-    <w:lsdException w:name="Colorful Shading Accent 3" w:uiPriority="71"/>
-    <w:lsdException w:name="Colorful List Accent 3" w:uiPriority="72"/>
-    <w:lsdException w:name="Colorful Grid Accent 3" w:uiPriority="73"/>
-    <w:lsdException w:name="Light Shading Accent 4" w:uiPriority="60"/>
-    <w:lsdException w:name="Light List Accent 4" w:uiPriority="61"/>
-    <w:lsdException w:name="Light Grid Accent 4" w:uiPriority="62"/>
-    <w:lsdException w:name="Medium Shading 1 Accent 4" w:uiPriority="63"/>
-    <w:lsdException w:name="Medium Shading 2 Accent 4" w:uiPriority="64"/>
-    <w:lsdException w:name="Medium List 1 Accent 4" w:uiPriority="65"/>
-    <w:lsdException w:name="Medium List 2 Accent 4" w:uiPriority="66"/>
-    <w:lsdException w:name="Medium Grid 1 Accent 4" w:uiPriority="67"/>
-    <w:lsdException w:name="Medium Grid 2 Accent 4" w:uiPriority="68"/>
-    <w:lsdException w:name="Medium Grid 3 Accent 4" w:uiPriority="69"/>
-    <w:lsdException w:name="Dark List Accent 4" w:uiPriority="70"/>
-    <w:lsdException w:name="Colorful Shading Accent 4" w:uiPriority="71"/>
-    <w:lsdException w:name="Colorful List Accent 4" w:uiPriority="72"/>
-    <w:lsdException w:name="Colorful Grid Accent 4" w:uiPriority="73"/>
-    <w:lsdException w:name="Light Shading Accent 5" w:uiPriority="60"/>
-    <w:lsdException w:name="Light List Accent 5" w:uiPriority="61"/>
-    <w:lsdException w:name="Light Grid Accent 5" w:uiPriority="62"/>
-    <w:lsdException w:name="Medium Shading 1 Accent 5" w:uiPriority="63"/>
-    <w:lsdException w:name="Medium Shading 2 Accent 5" w:uiPriority="64"/>
-    <w:lsdException w:name="Medium List 1 Accent 5" w:uiPriority="65"/>
-    <w:lsdException w:name="Medium List 2 Accent 5" w:uiPriority="66"/>
-    <w:lsdException w:name="Medium Grid 1 Accent 5" w:uiPriority="67"/>
-    <w:lsdException w:name="Medium Grid 2 Accent 5" w:uiPriority="68"/>
-    <w:lsdException w:name="Medium Grid 3 Accent 5" w:uiPriority="69"/>
-    <w:lsdException w:name="Dark List Accent 5" w:uiPriority="70"/>
-    <w:lsdException w:name="Colorful Shading Accent 5" w:uiPriority="71"/>
-    <w:lsdException w:name="Colorful List Accent 5" w:uiPriority="72"/>
-    <w:lsdException w:name="Colorful Grid Accent 5" w:uiPriority="73"/>
-    <w:lsdException w:name="Light Shading Accent 6" w:uiPriority="60"/>
-    <w:lsdException w:name="Light List Accent 6" w:uiPriority="61"/>
-    <w:lsdException w:name="Light Grid Accent 6" w:uiPriority="62"/>
-    <w:lsdException w:name="Medium Shading 1 Accent 6" w:uiPriority="63"/>
-    <w:lsdException w:name="Medium Shading 2 Accent 6" w:uiPriority="64"/>
-    <w:lsdException w:name="Medium List 1 Accent 6" w:uiPriority="65"/>
-    <w:lsdException w:name="Medium List 2 Accent 6" w:uiPriority="66"/>
-    <w:lsdException w:name="Medium Grid 1 Accent 6" w:uiPriority="67"/>
-    <w:lsdException w:name="Medium Grid 2 Accent 6" w:uiPriority="68"/>
-    <w:lsdException w:name="Medium Grid 3 Accent 6" w:uiPriority="69"/>
-    <w:lsdException w:name="Dark List Accent 6" w:uiPriority="70"/>
-    <w:lsdException w:name="Colorful Shading Accent 6" w:uiPriority="71"/>
-    <w:lsdException w:name="Colorful List Accent 6" w:uiPriority="72"/>
-    <w:lsdException w:name="Colorful Grid Accent 6" w:uiPriority="73"/>
-    <w:lsdException w:name="Subtle Emphasis" w:uiPriority="19" w:qFormat="1"/>
-    <w:lsdException w:name="Intense Emphasis" w:uiPriority="21" w:qFormat="1"/>
-    <w:lsdException w:name="Subtle Reference" w:uiPriority="31" w:qFormat="1"/>
-    <w:lsdException w:name="Intense Reference" w:uiPriority="32" w:qFormat="1"/>
-    <w:lsdException w:name="Book Title" w:uiPriority="33" w:qFormat="1"/>
-    <w:lsdException w:name="Bibliography" w:semiHidden="1" w:uiPriority="37" w:unhideWhenUsed="1"/>
-    <w:lsdException w:name="TOC Heading" w:semiHidden="1" w:uiPriority="39" w:unhideWhenUsed="1" w:qFormat="1"/>
-    <w:lsdException w:name="Grid Table 4" w:uiPriority="49"/>
-    <w:lsdException w:name="Grid Table 5 Dark" w:uiPriority="50"/>
-    <w:lsdException w:name="Grid Table 6 Colorful" w:uiPriority="51"/>
-    <w:lsdException w:name="Grid Table 7 Colorful" w:uiPriority="52"/>
-    <w:lsdException w:name="Grid Table 1 Light Accent 1" w:uiPriority="46"/>
-    <w:lsdException w:name="Grid Table 2 Accent 1" w:uiPriority="47"/>
-    <w:lsdException w:name="Grid Table 3 Accent 1" w:uiPriority="48"/>
-    <w:lsdException w:name="Grid Table 4 Accent 1" w:uiPriority="49"/>
-    <w:lsdException w:name="Grid Table 5 Dark Accent 1" w:uiPriority="50"/>
-    <w:lsdException w:name="Grid Table 6 Colorful Accent 1" w:uiPriority="51"/>
-    <w:lsdException w:name="Grid Table 7 Colorful Accent 1" w:uiPriority="52"/>
-    <w:lsdException w:name="Grid Table 1 Light Accent 2" w:uiPriority="46"/>
-    <w:lsdException w:name="Grid Table 2 Accent 2" w:uiPriority="47"/>
-    <w:lsdException w:name="Grid Table 3 Accent 2" w:uiPriority="48"/>
-    <w:lsdException w:name="Grid Table 4 Accent 2" w:uiPriority="49"/>
-    <w:lsdException w:name="Grid Table 5 Dark Accent 2" w:uiPriority="50"/>
-    <w:lsdException w:name="Grid Table 6 Colorful Accent 2" w:uiPriority="51"/>
-    <w:lsdException w:name="Grid Table 7 Colorful Accent 2" w:uiPriority="52"/>
-    <w:lsdException w:name="Grid Table 1 Light Accent 3" w:uiPriority="46"/>
-    <w:lsdException w:name="Grid Table 2 Accent 3" w:uiPriority="47"/>
-    <w:lsdException w:name="Grid Table 3 Accent 3" w:uiPriority="48"/>
-    <w:lsdException w:name="Grid Table 4 Accent 3" w:uiPriority="49"/>
-    <w:lsdException w:name="Grid Table 5 Dark Accent 3" w:uiPriority="50"/>
-    <w:lsdException w:name="Grid Table 6 Colorful Accent 3" w:uiPriority="51"/>
-    <w:lsdException w:name="Grid Table 7 Colorful Accent 3" w:uiPriority="52"/>
-    <w:lsdException w:name="Grid Table 1 Light Accent 4" w:uiPriority="46"/>
-    <w:lsdException w:name="Grid Table 2 Accent 4" w:uiPriority="47"/>
-    <w:lsdException w:name="Grid Table 3 Accent 4" w:uiPriority="48"/>
-    <w:lsdException w:name="Grid Table 4 Accent 4" w:uiPriority="49"/>
-    <w:lsdException w:name="Grid Table 5 Dark Accent 4" w:uiPriority="50"/>
-    <w:lsdException w:name="Grid Table 6 Colorful Accent 4" w:uiPriority="51"/>
-    <w:lsdException w:name="Grid Table 7 Colorful Accent 4" w:uiPriority="52"/>
-    <w:lsdException w:name="Grid Table 1 Light Accent 5" w:uiPriority="46"/>
-    <w:lsdException w:name="Grid Table 2 Accent 5" w:uiPriority="47"/>
-    <w:lsdException w:name="Grid Table 3 Accent 5" w:uiPriority="48"/>
-    <w:lsdException w:name="Grid Table 4 Accent 5" w:uiPriority="49"/>
-    <w:lsdException w:name="Grid Table 5 Dark Accent 5" w:uiPriority="50"/>
-    <w:lsdException w:name="Grid Table 6 Colorful Accent 5" w:uiPriority="51"/>
-    <w:lsdException w:name="Grid Table 7 Colorful Accent 5" w:uiPriority="52"/>
-    <w:lsdException w:name="Grid Table 1 Light Accent 6" w:uiPriority="46"/>
-    <w:lsdException w:name="Grid Table 2 Accent 6" w:uiPriority="47"/>
-    <w:lsdException w:name="Grid Table 3 Accent 6" w:uiPriority="48"/>
-    <w:lsdException w:name="Grid Table 4 Accent 6" w:uiPriority="49"/>
-    <w:lsdException w:name="Grid Table 5 Dark Accent 6" w:uiPriority="50"/>
-    <w:lsdException w:name="Grid Table 6 Colorful Accent 6" w:uiPriority="51"/>
-    <w:lsdException w:name="Grid Table 7 Colorful Accent 6" w:uiPriority="52"/>
-    <w:lsdException w:name="List Table 1 Light" w:uiPriority="46"/>
-    <w:lsdException w:name="List Table 2" w:uiPriority="47"/>
-    <w:lsdException w:name="List Table 3" w:uiPriority="48"/>
-    <w:lsdException w:name="List Table 4" w:uiPriority="49"/>
-    <w:lsdException w:name="List Table 5 Dark" w:uiPriority="50"/>
-    <w:lsdException w:name="List Table 6 Colorful" w:uiPriority="51"/>
-    <w:lsdException w:name="List Table 7 Colorful" w:uiPriority="52"/>
-    <w:lsdException w:name="List Table 1 Light Accent 1" w:uiPriority="46"/>
-    <w:lsdException w:name="List Table 2 Accent 1" w:uiPriority="47"/>
-    <w:lsdException w:name="List Table 3 Accent 1" w:uiPriority="48"/>
-    <w:lsdException w:name="List Table 4 Accent 1" w:uiPriority="49"/>
-    <w:lsdException w:name="List Table 5 Dark Accent 1" w:uiPriority="50"/>
-    <w:lsdException w:name="List Table 6 Colorful Accent 1" w:uiPriority="51"/>
-    <w:lsdException w:name="List Table 7 Colorful Accent 1" w:uiPriority="52"/>
-    <w:lsdException w:name="List Table 1 Light Accent 2" w:uiPriority="46"/>
-    <w:lsdException w:name="List Table 2 Accent 2" w:uiPriority="47"/>
-    <w:lsdException w:name="List Table 3 Accent 2" w:uiPriority="48"/>
-    <w:lsdException w:name="List Table 4 Accent 2" w:uiPriority="49"/>
-    <w:lsdException w:name="List Table 5 Dark Accent 2" w:uiPriority="50"/>
-    <w:lsdException w:name="List Table 6 Colorful Accent 2" w:uiPriority="51"/>
-    <w:lsdException w:name="List Table 7 Colorful Accent 2" w:uiPriority="52"/>
-    <w:lsdException w:name="List Table 1 Light Accent 3" w:uiPriority="46"/>
-    <w:lsdException w:name="List Table 2 Accent 3" w:uiPriority="47"/>
-    <w:lsdException w:name="List Table 3 Accent 3" w:uiPriority="48"/>
-    <w:lsdException w:name="List Table 4 Accent 3" w:uiPriority="49"/>
-    <w:lsdException w:name="List Table 5 Dark Accent 3" w:uiPriority="50"/>
-    <w:lsdException w:name="List Table 6 Colorful Accent 3" w:uiPriority="51"/>
-    <w:lsdException w:name="List Table 7 Colorful Accent 3" w:uiPriority="52"/>
-    <w:lsdException w:name="List Table 1 Light Accent 4" w:uiPriority="46"/>
-    <w:lsdException w:name="List Table 2 Accent 4" w:uiPriority="47"/>
-    <w:lsdException w:name="List Table 3 Accent 4" w:uiPriority="48"/>
-    <w:lsdException w:name="List Table 4 Accent 4" w:uiPriority="49"/>
-    <w:lsdException w:name="List Table 5 Dark Accent 4" w:uiPriority="50"/>
-    <w:lsdException w:name="List Table 6 Colorful Accent 4" w:uiPriority="51"/>
-    <w:lsdException w:name="List Table 7 Colorful Accent 4" w:uiPriority="52"/>
-    <w:lsdException w:name="List Table 1 Light Accent 5" w:uiPriority="46"/>
-    <w:lsdException w:name="List Table 2 Accent 5" w:uiPriority="47"/>
-    <w:lsdException w:name="List Table 3 Accent 5" w:uiPriority="48"/>
-    <w:lsdException w:name="List Table 4 Accent 5" w:uiPriority="49"/>
-    <w:lsdException w:name="List Table 5 Dark Accent 5" w:uiPriority="50"/>
-    <w:lsdException w:name="List Table 6 Colorful Accent 5" w:uiPriority="51"/>
-    <w:lsdException w:name="List Table 7 Colorful Accent 5" w:uiPriority="52"/>
-    <w:lsdException w:name="List Table 1 Light Accent 6" w:uiPriority="46"/>
-    <w:lsdException w:name="List Table 2 Accent 6" w:uiPriority="47"/>
-    <w:lsdException w:name="List Table 3 Accent 6" w:uiPriority="48"/>
-    <w:lsdException w:name="List Table 4 Accent 6" w:uiPriority="49"/>
-    <w:lsdException w:name="List Table 5 Dark Accent 6" w:uiPriority="50"/>
-    <w:lsdException w:name="List Table 6 Colorful Accent 6" w:uiPriority="51"/>
-    <w:lsdException w:name="List Table 7 Colorful Accent 6" w:uiPriority="52"/>
+  <w:latentStyles w:defLockedState="0" w:defUIPriority="99" w:defSemiHidden="1" w:defUnhideWhenUsed="1" w:defQFormat="0" w:count="276">
+    <w:lsdException w:name="Normal" w:semiHidden="0" w:uiPriority="0" w:unhideWhenUsed="0" w:qFormat="1"/>
+    <w:lsdException w:name="heading 1" w:semiHidden="0" w:uiPriority="0" w:unhideWhenUsed="0" w:qFormat="1"/>
+    <w:lsdException w:name="heading 2" w:uiPriority="0" w:qFormat="1"/>
+    <w:lsdException w:name="heading 3" w:uiPriority="0" w:qFormat="1"/>
+    <w:lsdException w:name="heading 4" w:uiPriority="0" w:qFormat="1"/>
+    <w:lsdException w:name="heading 5" w:uiPriority="0" w:qFormat="1"/>
+    <w:lsdException w:name="heading 6" w:uiPriority="0" w:qFormat="1"/>
+    <w:lsdException w:name="heading 7" w:uiPriority="9" w:qFormat="1"/>
+    <w:lsdException w:name="heading 8" w:uiPriority="9" w:qFormat="1"/>
+    <w:lsdException w:name="heading 9" w:uiPriority="9" w:qFormat="1"/>
+    <w:lsdException w:name="toc 1" w:uiPriority="39"/>
+    <w:lsdException w:name="toc 2" w:uiPriority="39"/>
+    <w:lsdException w:name="toc 3" w:uiPriority="39"/>
+    <w:lsdException w:name="toc 4" w:uiPriority="39"/>
+    <w:lsdException w:name="toc 5" w:uiPriority="39"/>
+    <w:lsdException w:name="toc 6" w:uiPriority="39"/>
+    <w:lsdException w:name="toc 7" w:uiPriority="39"/>
+    <w:lsdException w:name="toc 8" w:uiPriority="39"/>
+    <w:lsdException w:name="toc 9" w:uiPriority="39"/>
+    <w:lsdException w:name="caption" w:uiPriority="35" w:qFormat="1"/>
+    <w:lsdException w:name="Title" w:semiHidden="0" w:uiPriority="0" w:unhideWhenUsed="0" w:qFormat="1"/>
+    <w:lsdException w:name="Default Paragraph Font" w:uiPriority="1"/>
+    <w:lsdException w:name="Subtitle" w:semiHidden="0" w:uiPriority="0" w:unhideWhenUsed="0" w:qFormat="1"/>
+    <w:lsdException w:name="Strong" w:semiHidden="0" w:uiPriority="22" w:unhideWhenUsed="0" w:qFormat="1"/>
+    <w:lsdException w:name="Emphasis" w:semiHidden="0" w:uiPriority="20" w:unhideWhenUsed="0" w:qFormat="1"/>
+    <w:lsdException w:name="Table Grid" w:semiHidden="0" w:uiPriority="39" w:unhideWhenUsed="0"/>
+    <w:lsdException w:name="Note Level 1" w:semiHidden="0" w:unhideWhenUsed="0"/>
+    <w:lsdException w:name="Note Level 2" w:semiHidden="0" w:unhideWhenUsed="0"/>
+    <w:lsdException w:name="Note Level 3" w:semiHidden="0" w:unhideWhenUsed="0"/>
+    <w:lsdException w:name="Note Level 4" w:semiHidden="0" w:unhideWhenUsed="0"/>
+    <w:lsdException w:name="Note Level 5" w:semiHidden="0" w:unhideWhenUsed="0"/>
+    <w:lsdException w:name="Note Level 6" w:semiHidden="0" w:unhideWhenUsed="0"/>
+    <w:lsdException w:name="Note Level 7" w:semiHidden="0" w:unhideWhenUsed="0"/>
+    <w:lsdException w:name="Note Level 8" w:semiHidden="0" w:unhideWhenUsed="0"/>
+    <w:lsdException w:name="Note Level 9" w:semiHidden="0" w:unhideWhenUsed="0"/>
+    <w:lsdException w:name="Placeholder Text" w:unhideWhenUsed="0"/>
+    <w:lsdException w:name="No Spacing" w:semiHidden="0" w:uiPriority="1" w:unhideWhenUsed="0" w:qFormat="1"/>
+    <w:lsdException w:name="Light Shading" w:semiHidden="0" w:uiPriority="60" w:unhideWhenUsed="0"/>
+    <w:lsdException w:name="Light List" w:semiHidden="0" w:uiPriority="61" w:unhideWhenUsed="0"/>
+    <w:lsdException w:name="Light Grid" w:semiHidden="0" w:uiPriority="62" w:unhideWhenUsed="0"/>
+    <w:lsdException w:name="Medium Shading 1" w:semiHidden="0" w:uiPriority="63" w:unhideWhenUsed="0"/>
+    <w:lsdException w:name="Medium Shading 2" w:semiHidden="0" w:uiPriority="64" w:unhideWhenUsed="0"/>
+    <w:lsdException w:name="Medium List 1" w:semiHidden="0" w:uiPriority="65" w:unhideWhenUsed="0"/>
+    <w:lsdException w:name="Medium List 2" w:semiHidden="0" w:uiPriority="66" w:unhideWhenUsed="0"/>
+    <w:lsdException w:name="Medium Grid 1" w:semiHidden="0" w:uiPriority="67" w:unhideWhenUsed="0"/>
+    <w:lsdException w:name="Medium Grid 2" w:semiHidden="0" w:uiPriority="68" w:unhideWhenUsed="0"/>
+    <w:lsdException w:name="Medium Grid 3" w:semiHidden="0" w:uiPriority="69" w:unhideWhenUsed="0"/>
+    <w:lsdException w:name="Dark List" w:semiHidden="0" w:uiPriority="70" w:unhideWhenUsed="0"/>
+    <w:lsdException w:name="Colorful Shading" w:semiHidden="0" w:uiPriority="71" w:unhideWhenUsed="0"/>
+    <w:lsdException w:name="Colorful List" w:semiHidden="0" w:uiPriority="72" w:unhideWhenUsed="0"/>
+    <w:lsdException w:name="Colorful Grid" w:semiHidden="0" w:uiPriority="73" w:unhideWhenUsed="0"/>
+    <w:lsdException w:name="Light Shading Accent 1" w:semiHidden="0" w:uiPriority="60" w:unhideWhenUsed="0"/>
+    <w:lsdException w:name="Light List Accent 1" w:semiHidden="0" w:uiPriority="61" w:unhideWhenUsed="0"/>
+    <w:lsdException w:name="Light Grid Accent 1" w:semiHidden="0" w:uiPriority="62" w:unhideWhenUsed="0"/>
+    <w:lsdException w:name="Medium Shading 1 Accent 1" w:semiHidden="0" w:uiPriority="63" w:unhideWhenUsed="0"/>
+    <w:lsdException w:name="Medium Shading 2 Accent 1" w:semiHidden="0" w:uiPriority="64" w:unhideWhenUsed="0"/>
+    <w:lsdException w:name="Medium List 1 Accent 1" w:semiHidden="0" w:uiPriority="65" w:unhideWhenUsed="0"/>
+    <w:lsdException w:name="Revision" w:unhideWhenUsed="0"/>
+    <w:lsdException w:name="List Paragraph" w:semiHidden="0" w:uiPriority="34" w:unhideWhenUsed="0" w:qFormat="1"/>
+    <w:lsdException w:name="Quote" w:semiHidden="0" w:uiPriority="29" w:unhideWhenUsed="0" w:qFormat="1"/>
+    <w:lsdException w:name="Intense Quote" w:semiHidden="0" w:uiPriority="30" w:unhideWhenUsed="0" w:qFormat="1"/>
+    <w:lsdException w:name="Medium List 2 Accent 1" w:semiHidden="0" w:uiPriority="66" w:unhideWhenUsed="0"/>
+    <w:lsdException w:name="Medium Grid 1 Accent 1" w:semiHidden="0" w:uiPriority="67" w:unhideWhenUsed="0"/>
+    <w:lsdException w:name="Medium Grid 2 Accent 1" w:semiHidden="0" w:uiPriority="68" w:unhideWhenUsed="0"/>
+    <w:lsdException w:name="Medium Grid 3 Accent 1" w:semiHidden="0" w:uiPriority="69" w:unhideWhenUsed="0"/>
+    <w:lsdException w:name="Dark List Accent 1" w:semiHidden="0" w:uiPriority="70" w:unhideWhenUsed="0"/>
+    <w:lsdException w:name="Colorful Shading Accent 1" w:semiHidden="0" w:uiPriority="71" w:unhideWhenUsed="0"/>
+    <w:lsdException w:name="Colorful List Accent 1" w:semiHidden="0" w:uiPriority="72" w:unhideWhenUsed="0"/>
+    <w:lsdException w:name="Colorful Grid Accent 1" w:semiHidden="0" w:uiPriority="73" w:unhideWhenUsed="0"/>
+    <w:lsdException w:name="Light Shading Accent 2" w:semiHidden="0" w:uiPriority="60" w:unhideWhenUsed="0"/>
+    <w:lsdException w:name="Light List Accent 2" w:semiHidden="0" w:uiPriority="61" w:unhideWhenUsed="0"/>
+    <w:lsdException w:name="Light Grid Accent 2" w:semiHidden="0" w:uiPriority="62" w:unhideWhenUsed="0"/>
+    <w:lsdException w:name="Medium Shading 1 Accent 2" w:semiHidden="0" w:uiPriority="63" w:unhideWhenUsed="0"/>
+    <w:lsdException w:name="Medium Shading 2 Accent 2" w:semiHidden="0" w:uiPriority="64" w:unhideWhenUsed="0"/>
+    <w:lsdException w:name="Medium List 1 Accent 2" w:semiHidden="0" w:uiPriority="65" w:unhideWhenUsed="0"/>
+    <w:lsdException w:name="Medium List 2 Accent 2" w:semiHidden="0" w:uiPriority="66" w:unhideWhenUsed="0"/>
+    <w:lsdException w:name="Medium Grid 1 Accent 2" w:semiHidden="0" w:uiPriority="67" w:unhideWhenUsed="0"/>
+    <w:lsdException w:name="Medium Grid 2 Accent 2" w:semiHidden="0" w:uiPriority="68" w:unhideWhenUsed="0"/>
+    <w:lsdException w:name="Medium Grid 3 Accent 2" w:semiHidden="0" w:uiPriority="69" w:unhideWhenUsed="0"/>
+    <w:lsdException w:name="Dark List Accent 2" w:semiHidden="0" w:uiPriority="70" w:unhideWhenUsed="0"/>
+    <w:lsdException w:name="Colorful Shading Accent 2" w:semiHidden="0" w:uiPriority="71" w:unhideWhenUsed="0"/>
+    <w:lsdException w:name="Colorful List Accent 2" w:semiHidden="0" w:uiPriority="72" w:unhideWhenUsed="0"/>
+    <w:lsdException w:name="Colorful Grid Accent 2" w:semiHidden="0" w:uiPriority="73" w:unhideWhenUsed="0"/>
+    <w:lsdException w:name="Light Shading Accent 3" w:semiHidden="0" w:uiPriority="60" w:unhideWhenUsed="0"/>
+    <w:lsdException w:name="Light List Accent 3" w:semiHidden="0" w:uiPriority="61" w:unhideWhenUsed="0"/>
+    <w:lsdException w:name="Light Grid Accent 3" w:semiHidden="0" w:uiPriority="62" w:unhideWhenUsed="0"/>
+    <w:lsdException w:name="Medium Shading 1 Accent 3" w:semiHidden="0" w:uiPriority="63" w:unhideWhenUsed="0"/>
+    <w:lsdException w:name="Medium Shading 2 Accent 3" w:semiHidden="0" w:uiPriority="64" w:unhideWhenUsed="0"/>
+    <w:lsdException w:name="Medium List 1 Accent 3" w:semiHidden="0" w:uiPriority="65" w:unhideWhenUsed="0"/>
+    <w:lsdException w:name="Medium List 2 Accent 3" w:semiHidden="0" w:uiPriority="66" w:unhideWhenUsed="0"/>
+    <w:lsdException w:name="Medium Grid 1 Accent 3" w:semiHidden="0" w:uiPriority="67" w:unhideWhenUsed="0"/>
+    <w:lsdException w:name="Medium Grid 2 Accent 3" w:semiHidden="0" w:uiPriority="68" w:unhideWhenUsed="0"/>
+    <w:lsdException w:name="Medium Grid 3 Accent 3" w:semiHidden="0" w:uiPriority="69" w:unhideWhenUsed="0"/>
+    <w:lsdException w:name="Dark List Accent 3" w:semiHidden="0" w:uiPriority="70" w:unhideWhenUsed="0"/>
+    <w:lsdException w:name="Colorful Shading Accent 3" w:semiHidden="0" w:uiPriority="71" w:unhideWhenUsed="0"/>
+    <w:lsdException w:name="Colorful List Accent 3" w:semiHidden="0" w:uiPriority="72" w:unhideWhenUsed="0"/>
+    <w:lsdException w:name="Colorful Grid Accent 3" w:semiHidden="0" w:uiPriority="73" w:unhideWhenUsed="0"/>
+    <w:lsdException w:name="Light Shading Accent 4" w:semiHidden="0" w:uiPriority="60" w:unhideWhenUsed="0"/>
+    <w:lsdException w:name="Light List Accent 4" w:semiHidden="0" w:uiPriority="61" w:unhideWhenUsed="0"/>
+    <w:lsdException w:name="Light Grid Accent 4" w:semiHidden="0" w:uiPriority="62" w:unhideWhenUsed="0"/>
+    <w:lsdException w:name="Medium Shading 1 Accent 4" w:semiHidden="0" w:uiPriority="63" w:unhideWhenUsed="0"/>
+    <w:lsdException w:name="Medium Shading 2 Accent 4" w:semiHidden="0" w:uiPriority="64" w:unhideWhenUsed="0"/>
+    <w:lsdException w:name="Medium List 1 Accent 4" w:semiHidden="0" w:uiPriority="65" w:unhideWhenUsed="0"/>
+    <w:lsdException w:name="Medium List 2 Accent 4" w:semiHidden="0" w:uiPriority="66" w:unhideWhenUsed="0"/>
+    <w:lsdException w:name="Medium Grid 1 Accent 4" w:semiHidden="0" w:uiPriority="67" w:unhideWhenUsed="0"/>
+    <w:lsdException w:name="Medium Grid 2 Accent 4" w:semiHidden="0" w:uiPriority="68" w:unhideWhenUsed="0"/>
+    <w:lsdException w:name="Medium Grid 3 Accent 4" w:semiHidden="0" w:uiPriority="69" w:unhideWhenUsed="0"/>
+    <w:lsdException w:name="Dark List Accent 4" w:semiHidden="0" w:uiPriority="70" w:unhideWhenUsed="0"/>
+    <w:lsdException w:name="Colorful Shading Accent 4" w:semiHidden="0" w:uiPriority="71" w:unhideWhenUsed="0"/>
+    <w:lsdException w:name="Colorful List Accent 4" w:semiHidden="0" w:uiPriority="72" w:unhideWhenUsed="0"/>
+    <w:lsdException w:name="Colorful Grid Accent 4" w:semiHidden="0" w:uiPriority="73" w:unhideWhenUsed="0"/>
+    <w:lsdException w:name="Light Shading Accent 5" w:semiHidden="0" w:uiPriority="60" w:unhideWhenUsed="0"/>
+    <w:lsdException w:name="Light List Accent 5" w:semiHidden="0" w:uiPriority="61" w:unhideWhenUsed="0"/>
+    <w:lsdException w:name="Light Grid Accent 5" w:semiHidden="0" w:uiPriority="62" w:unhideWhenUsed="0"/>
+    <w:lsdException w:name="Medium Shading 1 Accent 5" w:semiHidden="0" w:uiPriority="63" w:unhideWhenUsed="0"/>
+    <w:lsdException w:name="Medium Shading 2 Accent 5" w:semiHidden="0" w:uiPriority="64" w:unhideWhenUsed="0"/>
+    <w:lsdException w:name="Medium List 1 Accent 5" w:semiHidden="0" w:uiPriority="65" w:unhideWhenUsed="0"/>
+    <w:lsdException w:name="Medium List 2 Accent 5" w:semiHidden="0" w:uiPriority="66" w:unhideWhenUsed="0"/>
+    <w:lsdException w:name="Medium Grid 1 Accent 5" w:semiHidden="0" w:uiPriority="67" w:unhideWhenUsed="0"/>
+    <w:lsdException w:name="Medium Grid 2 Accent 5" w:semiHidden="0" w:uiPriority="68" w:unhideWhenUsed="0"/>
+    <w:lsdException w:name="Medium Grid 3 Accent 5" w:semiHidden="0" w:uiPriority="69" w:unhideWhenUsed="0"/>
+    <w:lsdException w:name="Dark List Accent 5" w:semiHidden="0" w:uiPriority="70" w:unhideWhenUsed="0"/>
+    <w:lsdException w:name="Colorful Shading Accent 5" w:semiHidden="0" w:uiPriority="71" w:unhideWhenUsed="0"/>
+    <w:lsdException w:name="Colorful List Accent 5" w:semiHidden="0" w:uiPriority="72" w:unhideWhenUsed="0"/>
+    <w:lsdException w:name="Colorful Grid Accent 5" w:semiHidden="0" w:uiPriority="73" w:unhideWhenUsed="0"/>
+    <w:lsdException w:name="Light Shading Accent 6" w:semiHidden="0" w:uiPriority="60" w:unhideWhenUsed="0"/>
+    <w:lsdException w:name="Light List Accent 6" w:semiHidden="0" w:uiPriority="61" w:unhideWhenUsed="0"/>
+    <w:lsdException w:name="Light Grid Accent 6" w:semiHidden="0" w:uiPriority="62" w:unhideWhenUsed="0"/>
+    <w:lsdException w:name="Medium Shading 1 Accent 6" w:semiHidden="0" w:uiPriority="63" w:unhideWhenUsed="0"/>
+    <w:lsdException w:name="Medium Shading 2 Accent 6" w:semiHidden="0" w:uiPriority="64" w:unhideWhenUsed="0"/>
+    <w:lsdException w:name="Medium List 1 Accent 6" w:semiHidden="0" w:uiPriority="65" w:unhideWhenUsed="0"/>
+    <w:lsdException w:name="Medium List 2 Accent 6" w:semiHidden="0" w:uiPriority="66" w:unhideWhenUsed="0"/>
+    <w:lsdException w:name="Medium Grid 1 Accent 6" w:semiHidden="0" w:uiPriority="67" w:unhideWhenUsed="0"/>
+    <w:lsdException w:name="Medium Grid 2 Accent 6" w:semiHidden="0" w:uiPriority="68" w:unhideWhenUsed="0"/>
+    <w:lsdException w:name="Medium Grid 3 Accent 6" w:semiHidden="0" w:uiPriority="69" w:unhideWhenUsed="0"/>
+    <w:lsdException w:name="Dark List Accent 6" w:semiHidden="0" w:uiPriority="70" w:unhideWhenUsed="0"/>
+    <w:lsdException w:name="Colorful Shading Accent 6" w:semiHidden="0" w:uiPriority="71" w:unhideWhenUsed="0"/>
+    <w:lsdException w:name="Colorful List Accent 6" w:semiHidden="0" w:uiPriority="72" w:unhideWhenUsed="0"/>
+    <w:lsdException w:name="Colorful Grid Accent 6" w:semiHidden="0" w:uiPriority="73" w:unhideWhenUsed="0"/>
+    <w:lsdException w:name="Subtle Emphasis" w:semiHidden="0" w:uiPriority="19" w:unhideWhenUsed="0" w:qFormat="1"/>
+    <w:lsdException w:name="Intense Emphasis" w:semiHidden="0" w:uiPriority="21" w:unhideWhenUsed="0" w:qFormat="1"/>
+    <w:lsdException w:name="Subtle Reference" w:semiHidden="0" w:uiPriority="31" w:unhideWhenUsed="0" w:qFormat="1"/>
+    <w:lsdException w:name="Intense Reference" w:semiHidden="0" w:uiPriority="32" w:unhideWhenUsed="0" w:qFormat="1"/>
+    <w:lsdException w:name="Book Title" w:semiHidden="0" w:uiPriority="33" w:unhideWhenUsed="0" w:qFormat="1"/>
+    <w:lsdException w:name="Bibliography" w:uiPriority="37"/>
+    <w:lsdException w:name="TOC Heading" w:uiPriority="39" w:qFormat="1"/>
+  </w:latentStyles>
+  <w:style w:type="paragraph" w:default="1" w:styleId="Normal">
+    <w:name w:val="Normal"/>
+  </w:style>
+  <w:style w:type="paragraph" w:styleId="Heading1">
+    <w:name w:val="heading 1"/>
+    <w:basedOn w:val="Normal"/>
+    <w:next w:val="Normal"/>
+    <w:pPr>
+      <w:keepNext/>
+      <w:keepLines/>
+      <w:spacing w:before="200"/>
+      <w:contextualSpacing/>
+      <w:outlineLvl w:val="0"/>
+    </w:pPr>
+    <w:rPr>
+      <w:rFonts w:ascii="Trebuchet MS" w:eastAsia="Trebuchet MS" w:hAnsi="Trebuchet MS" w:cs="Trebuchet MS"/>
+      <w:sz w:val="32"/>
+    </w:rPr>
+  </w:style>
+  <w:style w:type="paragraph" w:styleId="Heading2">
+    <w:name w:val="heading 2"/>
+    <w:basedOn w:val="Normal"/>
+    <w:next w:val="Normal"/>
+    <w:pPr>
+      <w:keepNext/>
+      <w:keepLines/>
+      <w:spacing w:before="200"/>
+      <w:contextualSpacing/>
+      <w:outlineLvl w:val="1"/>
+    </w:pPr>
+    <w:rPr>
+      <w:rFonts w:ascii="Trebuchet MS" w:eastAsia="Trebuchet MS" w:hAnsi="Trebuchet MS" w:cs="Trebuchet MS"/>
+      <w:b/>
+      <w:sz w:val="26"/>
+    </w:rPr>
+  </w:style>
+  <w:style w:type="paragraph" w:styleId="Heading3">
+    <w:name w:val="heading 3"/>
+    <w:basedOn w:val="Normal"/>
+    <w:next w:val="Normal"/>
+    <w:pPr>
+      <w:keepNext/>
+      <w:keepLines/>
+      <w:spacing w:before="160"/>
+      <w:contextualSpacing/>
+      <w:outlineLvl w:val="2"/>
+    </w:pPr>
+    <w:rPr>
+      <w:rFonts w:ascii="Trebuchet MS" w:eastAsia="Trebuchet MS" w:hAnsi="Trebuchet MS" w:cs="Trebuchet MS"/>
+      <w:b/>
+      <w:color w:val="666666"/>
+      <w:sz w:val="24"/>
+    </w:rPr>
+  </w:style>
+  <w:style w:type="paragraph" w:styleId="Heading4">
+    <w:name w:val="heading 4"/>
+    <w:basedOn w:val="Normal"/>
+    <w:next w:val="Normal"/>
+    <w:pPr>
+      <w:keepNext/>
+      <w:keepLines/>
+      <w:spacing w:before="160"/>
+      <w:contextualSpacing/>
+      <w:outlineLvl w:val="3"/>
+    </w:pPr>
+    <w:rPr>
+      <w:rFonts w:ascii="Trebuchet MS" w:eastAsia="Trebuchet MS" w:hAnsi="Trebuchet MS" w:cs="Trebuchet MS"/>
+      <w:color w:val="666666"/>
+      <w:u w:val="single"/>
+    </w:rPr>
+  </w:style>
+  <w:style w:type="paragraph" w:styleId="Heading5">
+    <w:name w:val="heading 5"/>
+    <w:basedOn w:val="Normal"/>
+    <w:next w:val="Normal"/>
+    <w:pPr>
+      <w:keepNext/>
+      <w:keepLines/>
+      <w:spacing w:before="160"/>
+      <w:contextualSpacing/>
+      <w:outlineLvl w:val="4"/>
+    </w:pPr>
+    <w:rPr>
+      <w:rFonts w:ascii="Trebuchet MS" w:eastAsia="Trebuchet MS" w:hAnsi="Trebuchet MS" w:cs="Trebuchet MS"/>
+      <w:color w:val="666666"/>
+    </w:rPr>
+  </w:style>
+  <w:style w:type="paragraph" w:styleId="Heading6">
+    <w:name w:val="heading 6"/>
+    <w:basedOn w:val="Normal"/>
+    <w:next w:val="Normal"/>
+    <w:pPr>
+      <w:keepNext/>
+      <w:keepLines/>
+      <w:spacing w:before="160"/>
+      <w:contextualSpacing/>
+      <w:outlineLvl w:val="5"/>
+    </w:pPr>
+    <w:rPr>
+      <w:rFonts w:ascii="Trebuchet MS" w:eastAsia="Trebuchet MS" w:hAnsi="Trebuchet MS" w:cs="Trebuchet MS"/>
+      <w:i/>
+      <w:color w:val="666666"/>
+    </w:rPr>
+  </w:style>
+  <w:style w:type="character" w:default="1" w:styleId="DefaultParagraphFont">
+    <w:name w:val="Default Paragraph Font"/>
+    <w:uiPriority w:val="1"/>
+    <w:semiHidden/>
+    <w:unhideWhenUsed/>
+  </w:style>
+  <w:style w:type="table" w:default="1" w:styleId="TableNormal">
+    <w:name w:val="Normal Table"/>
+    <w:uiPriority w:val="99"/>
+    <w:semiHidden/>
+    <w:unhideWhenUsed/>
+    <w:tblPr>
+      <w:tblInd w:w="0" w:type="dxa"/>
+      <w:tblCellMar>
+        <w:top w:w="0" w:type="dxa"/>
+        <w:left w:w="108" w:type="dxa"/>
+        <w:bottom w:w="0" w:type="dxa"/>
+        <w:right w:w="108" w:type="dxa"/>
+      </w:tblCellMar>
+    </w:tblPr>
+  </w:style>
+  <w:style w:type="numbering" w:default="1" w:styleId="NoList">
+    <w:name w:val="No List"/>
+    <w:uiPriority w:val="99"/>
+    <w:semiHidden/>
+    <w:unhideWhenUsed/>
+  </w:style>
+  <w:style w:type="paragraph" w:styleId="Title">
+    <w:name w:val="Title"/>
+    <w:basedOn w:val="Normal"/>
+    <w:next w:val="Normal"/>
+    <w:pPr>
+      <w:keepNext/>
+      <w:keepLines/>
+      <w:contextualSpacing/>
+    </w:pPr>
+    <w:rPr>
+      <w:rFonts w:ascii="Trebuchet MS" w:eastAsia="Trebuchet MS" w:hAnsi="Trebuchet MS" w:cs="Trebuchet MS"/>
+      <w:sz w:val="42"/>
+    </w:rPr>
+  </w:style>
+  <w:style w:type="paragraph" w:styleId="Subtitle">
+    <w:name w:val="Subtitle"/>
+    <w:basedOn w:val="Normal"/>
+    <w:next w:val="Normal"/>
+    <w:pPr>
+      <w:keepNext/>
+      <w:keepLines/>
+      <w:spacing w:after="200"/>
+      <w:contextualSpacing/>
+    </w:pPr>
+    <w:rPr>
+      <w:rFonts w:ascii="Trebuchet MS" w:eastAsia="Trebuchet MS" w:hAnsi="Trebuchet MS" w:cs="Trebuchet MS"/>
+      <w:i/>
+      <w:color w:val="666666"/>
+      <w:sz w:val="26"/>
+    </w:rPr>
+  </w:style>
+  <w:style w:type="character" w:styleId="Hyperlink">
+    <w:name w:val="Hyperlink"/>
+    <w:basedOn w:val="DefaultParagraphFont"/>
+    <w:uiPriority w:val="99"/>
+    <w:unhideWhenUsed/>
+    <w:rsid w:val="00E027A8"/>
+    <w:rPr>
+      <w:color w:val="0563C1" w:themeColor="hyperlink"/>
+      <w:u w:val="single"/>
+    </w:rPr>
+  </w:style>
+  <w:style w:type="paragraph" w:styleId="ListParagraph">
+    <w:name w:val="List Paragraph"/>
+    <w:basedOn w:val="Normal"/>
+    <w:uiPriority w:val="34"/>
+    <w:qFormat/>
+    <w:rsid w:val="007C5683"/>
+    <w:pPr>
+      <w:ind w:left="720"/>
+      <w:contextualSpacing/>
+    </w:pPr>
+  </w:style>
+  <w:style w:type="paragraph" w:styleId="Revision">
+    <w:name w:val="Revision"/>
+    <w:hidden/>
+    <w:uiPriority w:val="99"/>
+    <w:semiHidden/>
+    <w:rsid w:val="006F50C8"/>
+    <w:pPr>
+      <w:spacing w:line="240" w:lineRule="auto"/>
+    </w:pPr>
+  </w:style>
+  <w:style w:type="paragraph" w:styleId="BalloonText">
+    <w:name w:val="Balloon Text"/>
+    <w:basedOn w:val="Normal"/>
+    <w:link w:val="BalloonTextChar"/>
+    <w:uiPriority w:val="99"/>
+    <w:semiHidden/>
+    <w:unhideWhenUsed/>
+    <w:rsid w:val="006F50C8"/>
+    <w:pPr>
+      <w:spacing w:line="240" w:lineRule="auto"/>
+    </w:pPr>
+    <w:rPr>
+      <w:rFonts w:ascii="Segoe UI" w:hAnsi="Segoe UI" w:cs="Segoe UI"/>
+      <w:sz w:val="18"/>
+      <w:szCs w:val="18"/>
+    </w:rPr>
+  </w:style>
+  <w:style w:type="character" w:customStyle="1" w:styleId="BalloonTextChar">
+    <w:name w:val="Balloon Text Char"/>
+    <w:basedOn w:val="DefaultParagraphFont"/>
+    <w:link w:val="BalloonText"/>
+    <w:uiPriority w:val="99"/>
+    <w:semiHidden/>
+    <w:rsid w:val="006F50C8"/>
+    <w:rPr>
+      <w:rFonts w:ascii="Segoe UI" w:hAnsi="Segoe UI" w:cs="Segoe UI"/>
+      <w:sz w:val="18"/>
+      <w:szCs w:val="18"/>
+    </w:rPr>
+  </w:style>
+</w:styles>
+</file>
+
+<file path=word/stylesWithEffects.xml><?xml version="1.0" encoding="utf-8"?>
+<w:styles xmlns:wpc="http://schemas.microsoft.com/office/word/2010/wordprocessingCanvas" xmlns:mo="http://schemas.microsoft.com/office/mac/office/2008/main" xmlns:mc="http://schemas.openxmlformats.org/markup-compatibility/2006" xmlns:mv="urn:schemas-microsoft-com:mac:vml" xmlns:o="urn:schemas-microsoft-com:office:office" xmlns:r="http://schemas.openxmlformats.org/officeDocument/2006/relationships" xmlns:m="http://schemas.openxmlformats.org/officeDocument/2006/math" xmlns:v="urn:schemas-microsoft-com:vml" xmlns:wp14="http://schemas.microsoft.com/office/word/2010/wordprocessingDrawing" xmlns:wp="http://schemas.openxmlformats.org/drawingml/2006/wordprocessingDrawing" xmlns:w10="urn:schemas-microsoft-com:office:word" xmlns:w="http://schemas.openxmlformats.org/wordprocessingml/2006/main" xmlns:w14="http://schemas.microsoft.com/office/word/2010/wordml" xmlns:wpg="http://schemas.microsoft.com/office/word/2010/wordprocessingGroup" xmlns:wpi="http://schemas.microsoft.com/office/word/2010/wordprocessingInk" xmlns:wne="http://schemas.microsoft.com/office/word/2006/wordml" xmlns:wps="http://schemas.microsoft.com/office/word/2010/wordprocessingShape" mc:Ignorable="w14 wp14">
+  <w:docDefaults>
+    <w:rPrDefault>
+      <w:rPr>
+        <w:rFonts w:ascii="Arial" w:eastAsia="Arial" w:hAnsi="Arial" w:cs="Arial"/>
+        <w:color w:val="000000"/>
+        <w:sz w:val="22"/>
+        <w:lang w:val="en-US" w:eastAsia="en-US" w:bidi="ar-SA"/>
+      </w:rPr>
+    </w:rPrDefault>
+    <w:pPrDefault>
+      <w:pPr>
+        <w:spacing w:line="276" w:lineRule="auto"/>
+      </w:pPr>
+    </w:pPrDefault>
+  </w:docDefaults>
+  <w:latentStyles w:defLockedState="0" w:defUIPriority="99" w:defSemiHidden="1" w:defUnhideWhenUsed="1" w:defQFormat="0" w:count="276">
+    <w:lsdException w:name="Normal" w:semiHidden="0" w:uiPriority="0" w:unhideWhenUsed="0" w:qFormat="1"/>
+    <w:lsdException w:name="heading 1" w:semiHidden="0" w:uiPriority="0" w:unhideWhenUsed="0" w:qFormat="1"/>
+    <w:lsdException w:name="heading 2" w:uiPriority="0" w:qFormat="1"/>
+    <w:lsdException w:name="heading 3" w:uiPriority="0" w:qFormat="1"/>
+    <w:lsdException w:name="heading 4" w:uiPriority="0" w:qFormat="1"/>
+    <w:lsdException w:name="heading 5" w:uiPriority="0" w:qFormat="1"/>
+    <w:lsdException w:name="heading 6" w:uiPriority="0" w:qFormat="1"/>
+    <w:lsdException w:name="heading 7" w:uiPriority="9" w:qFormat="1"/>
+    <w:lsdException w:name="heading 8" w:uiPriority="9" w:qFormat="1"/>
+    <w:lsdException w:name="heading 9" w:uiPriority="9" w:qFormat="1"/>
+    <w:lsdException w:name="toc 1" w:uiPriority="39"/>
+    <w:lsdException w:name="toc 2" w:uiPriority="39"/>
+    <w:lsdException w:name="toc 3" w:uiPriority="39"/>
+    <w:lsdException w:name="toc 4" w:uiPriority="39"/>
+    <w:lsdException w:name="toc 5" w:uiPriority="39"/>
+    <w:lsdException w:name="toc 6" w:uiPriority="39"/>
+    <w:lsdException w:name="toc 7" w:uiPriority="39"/>
+    <w:lsdException w:name="toc 8" w:uiPriority="39"/>
+    <w:lsdException w:name="toc 9" w:uiPriority="39"/>
+    <w:lsdException w:name="caption" w:uiPriority="35" w:qFormat="1"/>
+    <w:lsdException w:name="Title" w:semiHidden="0" w:uiPriority="0" w:unhideWhenUsed="0" w:qFormat="1"/>
+    <w:lsdException w:name="Default Paragraph Font" w:uiPriority="1"/>
+    <w:lsdException w:name="Subtitle" w:semiHidden="0" w:uiPriority="0" w:unhideWhenUsed="0" w:qFormat="1"/>
+    <w:lsdException w:name="Strong" w:semiHidden="0" w:uiPriority="22" w:unhideWhenUsed="0" w:qFormat="1"/>
+    <w:lsdException w:name="Emphasis" w:semiHidden="0" w:uiPriority="20" w:unhideWhenUsed="0" w:qFormat="1"/>
+    <w:lsdException w:name="Table Grid" w:semiHidden="0" w:uiPriority="39" w:unhideWhenUsed="0"/>
+    <w:lsdException w:name="Note Level 1" w:semiHidden="0" w:unhideWhenUsed="0"/>
+    <w:lsdException w:name="Note Level 2" w:semiHidden="0" w:unhideWhenUsed="0"/>
+    <w:lsdException w:name="Note Level 3" w:semiHidden="0" w:unhideWhenUsed="0"/>
+    <w:lsdException w:name="Note Level 4" w:semiHidden="0" w:unhideWhenUsed="0"/>
+    <w:lsdException w:name="Note Level 5" w:semiHidden="0" w:unhideWhenUsed="0"/>
+    <w:lsdException w:name="Note Level 6" w:semiHidden="0" w:unhideWhenUsed="0"/>
+    <w:lsdException w:name="Note Level 7" w:semiHidden="0" w:unhideWhenUsed="0"/>
+    <w:lsdException w:name="Note Level 8" w:semiHidden="0" w:unhideWhenUsed="0"/>
+    <w:lsdException w:name="Note Level 9" w:semiHidden="0" w:unhideWhenUsed="0"/>
+    <w:lsdException w:name="Placeholder Text" w:unhideWhenUsed="0"/>
+    <w:lsdException w:name="No Spacing" w:semiHidden="0" w:uiPriority="1" w:unhideWhenUsed="0" w:qFormat="1"/>
+    <w:lsdException w:name="Light Shading" w:semiHidden="0" w:uiPriority="60" w:unhideWhenUsed="0"/>
+    <w:lsdException w:name="Light List" w:semiHidden="0" w:uiPriority="61" w:unhideWhenUsed="0"/>
+    <w:lsdException w:name="Light Grid" w:semiHidden="0" w:uiPriority="62" w:unhideWhenUsed="0"/>
+    <w:lsdException w:name="Medium Shading 1" w:semiHidden="0" w:uiPriority="63" w:unhideWhenUsed="0"/>
+    <w:lsdException w:name="Medium Shading 2" w:semiHidden="0" w:uiPriority="64" w:unhideWhenUsed="0"/>
+    <w:lsdException w:name="Medium List 1" w:semiHidden="0" w:uiPriority="65" w:unhideWhenUsed="0"/>
+    <w:lsdException w:name="Medium List 2" w:semiHidden="0" w:uiPriority="66" w:unhideWhenUsed="0"/>
+    <w:lsdException w:name="Medium Grid 1" w:semiHidden="0" w:uiPriority="67" w:unhideWhenUsed="0"/>
+    <w:lsdException w:name="Medium Grid 2" w:semiHidden="0" w:uiPriority="68" w:unhideWhenUsed="0"/>
+    <w:lsdException w:name="Medium Grid 3" w:semiHidden="0" w:uiPriority="69" w:unhideWhenUsed="0"/>
+    <w:lsdException w:name="Dark List" w:semiHidden="0" w:uiPriority="70" w:unhideWhenUsed="0"/>
+    <w:lsdException w:name="Colorful Shading" w:semiHidden="0" w:uiPriority="71" w:unhideWhenUsed="0"/>
+    <w:lsdException w:name="Colorful List" w:semiHidden="0" w:uiPriority="72" w:unhideWhenUsed="0"/>
+    <w:lsdException w:name="Colorful Grid" w:semiHidden="0" w:uiPriority="73" w:unhideWhenUsed="0"/>
+    <w:lsdException w:name="Light Shading Accent 1" w:semiHidden="0" w:uiPriority="60" w:unhideWhenUsed="0"/>
+    <w:lsdException w:name="Light List Accent 1" w:semiHidden="0" w:uiPriority="61" w:unhideWhenUsed="0"/>
+    <w:lsdException w:name="Light Grid Accent 1" w:semiHidden="0" w:uiPriority="62" w:unhideWhenUsed="0"/>
+    <w:lsdException w:name="Medium Shading 1 Accent 1" w:semiHidden="0" w:uiPriority="63" w:unhideWhenUsed="0"/>
+    <w:lsdException w:name="Medium Shading 2 Accent 1" w:semiHidden="0" w:uiPriority="64" w:unhideWhenUsed="0"/>
+    <w:lsdException w:name="Medium List 1 Accent 1" w:semiHidden="0" w:uiPriority="65" w:unhideWhenUsed="0"/>
+    <w:lsdException w:name="Revision" w:unhideWhenUsed="0"/>
+    <w:lsdException w:name="List Paragraph" w:semiHidden="0" w:uiPriority="34" w:unhideWhenUsed="0" w:qFormat="1"/>
+    <w:lsdException w:name="Quote" w:semiHidden="0" w:uiPriority="29" w:unhideWhenUsed="0" w:qFormat="1"/>
+    <w:lsdException w:name="Intense Quote" w:semiHidden="0" w:uiPriority="30" w:unhideWhenUsed="0" w:qFormat="1"/>
+    <w:lsdException w:name="Medium List 2 Accent 1" w:semiHidden="0" w:uiPriority="66" w:unhideWhenUsed="0"/>
+    <w:lsdException w:name="Medium Grid 1 Accent 1" w:semiHidden="0" w:uiPriority="67" w:unhideWhenUsed="0"/>
+    <w:lsdException w:name="Medium Grid 2 Accent 1" w:semiHidden="0" w:uiPriority="68" w:unhideWhenUsed="0"/>
+    <w:lsdException w:name="Medium Grid 3 Accent 1" w:semiHidden="0" w:uiPriority="69" w:unhideWhenUsed="0"/>
+    <w:lsdException w:name="Dark List Accent 1" w:semiHidden="0" w:uiPriority="70" w:unhideWhenUsed="0"/>
+    <w:lsdException w:name="Colorful Shading Accent 1" w:semiHidden="0" w:uiPriority="71" w:unhideWhenUsed="0"/>
+    <w:lsdException w:name="Colorful List Accent 1" w:semiHidden="0" w:uiPriority="72" w:unhideWhenUsed="0"/>
+    <w:lsdException w:name="Colorful Grid Accent 1" w:semiHidden="0" w:uiPriority="73" w:unhideWhenUsed="0"/>
+    <w:lsdException w:name="Light Shading Accent 2" w:semiHidden="0" w:uiPriority="60" w:unhideWhenUsed="0"/>
+    <w:lsdException w:name="Light List Accent 2" w:semiHidden="0" w:uiPriority="61" w:unhideWhenUsed="0"/>
+    <w:lsdException w:name="Light Grid Accent 2" w:semiHidden="0" w:uiPriority="62" w:unhideWhenUsed="0"/>
+    <w:lsdException w:name="Medium Shading 1 Accent 2" w:semiHidden="0" w:uiPriority="63" w:unhideWhenUsed="0"/>
+    <w:lsdException w:name="Medium Shading 2 Accent 2" w:semiHidden="0" w:uiPriority="64" w:unhideWhenUsed="0"/>
+    <w:lsdException w:name="Medium List 1 Accent 2" w:semiHidden="0" w:uiPriority="65" w:unhideWhenUsed="0"/>
+    <w:lsdException w:name="Medium List 2 Accent 2" w:semiHidden="0" w:uiPriority="66" w:unhideWhenUsed="0"/>
+    <w:lsdException w:name="Medium Grid 1 Accent 2" w:semiHidden="0" w:uiPriority="67" w:unhideWhenUsed="0"/>
+    <w:lsdException w:name="Medium Grid 2 Accent 2" w:semiHidden="0" w:uiPriority="68" w:unhideWhenUsed="0"/>
+    <w:lsdException w:name="Medium Grid 3 Accent 2" w:semiHidden="0" w:uiPriority="69" w:unhideWhenUsed="0"/>
+    <w:lsdException w:name="Dark List Accent 2" w:semiHidden="0" w:uiPriority="70" w:unhideWhenUsed="0"/>
+    <w:lsdException w:name="Colorful Shading Accent 2" w:semiHidden="0" w:uiPriority="71" w:unhideWhenUsed="0"/>
+    <w:lsdException w:name="Colorful List Accent 2" w:semiHidden="0" w:uiPriority="72" w:unhideWhenUsed="0"/>
+    <w:lsdException w:name="Colorful Grid Accent 2" w:semiHidden="0" w:uiPriority="73" w:unhideWhenUsed="0"/>
+    <w:lsdException w:name="Light Shading Accent 3" w:semiHidden="0" w:uiPriority="60" w:unhideWhenUsed="0"/>
+    <w:lsdException w:name="Light List Accent 3" w:semiHidden="0" w:uiPriority="61" w:unhideWhenUsed="0"/>
+    <w:lsdException w:name="Light Grid Accent 3" w:semiHidden="0" w:uiPriority="62" w:unhideWhenUsed="0"/>
+    <w:lsdException w:name="Medium Shading 1 Accent 3" w:semiHidden="0" w:uiPriority="63" w:unhideWhenUsed="0"/>
+    <w:lsdException w:name="Medium Shading 2 Accent 3" w:semiHidden="0" w:uiPriority="64" w:unhideWhenUsed="0"/>
+    <w:lsdException w:name="Medium List 1 Accent 3" w:semiHidden="0" w:uiPriority="65" w:unhideWhenUsed="0"/>
+    <w:lsdException w:name="Medium List 2 Accent 3" w:semiHidden="0" w:uiPriority="66" w:unhideWhenUsed="0"/>
+    <w:lsdException w:name="Medium Grid 1 Accent 3" w:semiHidden="0" w:uiPriority="67" w:unhideWhenUsed="0"/>
+    <w:lsdException w:name="Medium Grid 2 Accent 3" w:semiHidden="0" w:uiPriority="68" w:unhideWhenUsed="0"/>
+    <w:lsdException w:name="Medium Grid 3 Accent 3" w:semiHidden="0" w:uiPriority="69" w:unhideWhenUsed="0"/>
+    <w:lsdException w:name="Dark List Accent 3" w:semiHidden="0" w:uiPriority="70" w:unhideWhenUsed="0"/>
+    <w:lsdException w:name="Colorful Shading Accent 3" w:semiHidden="0" w:uiPriority="71" w:unhideWhenUsed="0"/>
+    <w:lsdException w:name="Colorful List Accent 3" w:semiHidden="0" w:uiPriority="72" w:unhideWhenUsed="0"/>
+    <w:lsdException w:name="Colorful Grid Accent 3" w:semiHidden="0" w:uiPriority="73" w:unhideWhenUsed="0"/>
+    <w:lsdException w:name="Light Shading Accent 4" w:semiHidden="0" w:uiPriority="60" w:unhideWhenUsed="0"/>
+    <w:lsdException w:name="Light List Accent 4" w:semiHidden="0" w:uiPriority="61" w:unhideWhenUsed="0"/>
+    <w:lsdException w:name="Light Grid Accent 4" w:semiHidden="0" w:uiPriority="62" w:unhideWhenUsed="0"/>
+    <w:lsdException w:name="Medium Shading 1 Accent 4" w:semiHidden="0" w:uiPriority="63" w:unhideWhenUsed="0"/>
+    <w:lsdException w:name="Medium Shading 2 Accent 4" w:semiHidden="0" w:uiPriority="64" w:unhideWhenUsed="0"/>
+    <w:lsdException w:name="Medium List 1 Accent 4" w:semiHidden="0" w:uiPriority="65" w:unhideWhenUsed="0"/>
+    <w:lsdException w:name="Medium List 2 Accent 4" w:semiHidden="0" w:uiPriority="66" w:unhideWhenUsed="0"/>
+    <w:lsdException w:name="Medium Grid 1 Accent 4" w:semiHidden="0" w:uiPriority="67" w:unhideWhenUsed="0"/>
+    <w:lsdException w:name="Medium Grid 2 Accent 4" w:semiHidden="0" w:uiPriority="68" w:unhideWhenUsed="0"/>
+    <w:lsdException w:name="Medium Grid 3 Accent 4" w:semiHidden="0" w:uiPriority="69" w:unhideWhenUsed="0"/>
+    <w:lsdException w:name="Dark List Accent 4" w:semiHidden="0" w:uiPriority="70" w:unhideWhenUsed="0"/>
+    <w:lsdException w:name="Colorful Shading Accent 4" w:semiHidden="0" w:uiPriority="71" w:unhideWhenUsed="0"/>
+    <w:lsdException w:name="Colorful List Accent 4" w:semiHidden="0" w:uiPriority="72" w:unhideWhenUsed="0"/>
+    <w:lsdException w:name="Colorful Grid Accent 4" w:semiHidden="0" w:uiPriority="73" w:unhideWhenUsed="0"/>
+    <w:lsdException w:name="Light Shading Accent 5" w:semiHidden="0" w:uiPriority="60" w:unhideWhenUsed="0"/>
+    <w:lsdException w:name="Light List Accent 5" w:semiHidden="0" w:uiPriority="61" w:unhideWhenUsed="0"/>
+    <w:lsdException w:name="Light Grid Accent 5" w:semiHidden="0" w:uiPriority="62" w:unhideWhenUsed="0"/>
+    <w:lsdException w:name="Medium Shading 1 Accent 5" w:semiHidden="0" w:uiPriority="63" w:unhideWhenUsed="0"/>
+    <w:lsdException w:name="Medium Shading 2 Accent 5" w:semiHidden="0" w:uiPriority="64" w:unhideWhenUsed="0"/>
+    <w:lsdException w:name="Medium List 1 Accent 5" w:semiHidden="0" w:uiPriority="65" w:unhideWhenUsed="0"/>
+    <w:lsdException w:name="Medium List 2 Accent 5" w:semiHidden="0" w:uiPriority="66" w:unhideWhenUsed="0"/>
+    <w:lsdException w:name="Medium Grid 1 Accent 5" w:semiHidden="0" w:uiPriority="67" w:unhideWhenUsed="0"/>
+    <w:lsdException w:name="Medium Grid 2 Accent 5" w:semiHidden="0" w:uiPriority="68" w:unhideWhenUsed="0"/>
+    <w:lsdException w:name="Medium Grid 3 Accent 5" w:semiHidden="0" w:uiPriority="69" w:unhideWhenUsed="0"/>
+    <w:lsdException w:name="Dark List Accent 5" w:semiHidden="0" w:uiPriority="70" w:unhideWhenUsed="0"/>
+    <w:lsdException w:name="Colorful Shading Accent 5" w:semiHidden="0" w:uiPriority="71" w:unhideWhenUsed="0"/>
+    <w:lsdException w:name="Colorful List Accent 5" w:semiHidden="0" w:uiPriority="72" w:unhideWhenUsed="0"/>
+    <w:lsdException w:name="Colorful Grid Accent 5" w:semiHidden="0" w:uiPriority="73" w:unhideWhenUsed="0"/>
+    <w:lsdException w:name="Light Shading Accent 6" w:semiHidden="0" w:uiPriority="60" w:unhideWhenUsed="0"/>
+    <w:lsdException w:name="Light List Accent 6" w:semiHidden="0" w:uiPriority="61" w:unhideWhenUsed="0"/>
+    <w:lsdException w:name="Light Grid Accent 6" w:semiHidden="0" w:uiPriority="62" w:unhideWhenUsed="0"/>
+    <w:lsdException w:name="Medium Shading 1 Accent 6" w:semiHidden="0" w:uiPriority="63" w:unhideWhenUsed="0"/>
+    <w:lsdException w:name="Medium Shading 2 Accent 6" w:semiHidden="0" w:uiPriority="64" w:unhideWhenUsed="0"/>
+    <w:lsdException w:name="Medium List 1 Accent 6" w:semiHidden="0" w:uiPriority="65" w:unhideWhenUsed="0"/>
+    <w:lsdException w:name="Medium List 2 Accent 6" w:semiHidden="0" w:uiPriority="66" w:unhideWhenUsed="0"/>
+    <w:lsdException w:name="Medium Grid 1 Accent 6" w:semiHidden="0" w:uiPriority="67" w:unhideWhenUsed="0"/>
+    <w:lsdException w:name="Medium Grid 2 Accent 6" w:semiHidden="0" w:uiPriority="68" w:unhideWhenUsed="0"/>
+    <w:lsdException w:name="Medium Grid 3 Accent 6" w:semiHidden="0" w:uiPriority="69" w:unhideWhenUsed="0"/>
+    <w:lsdException w:name="Dark List Accent 6" w:semiHidden="0" w:uiPriority="70" w:unhideWhenUsed="0"/>
+    <w:lsdException w:name="Colorful Shading Accent 6" w:semiHidden="0" w:uiPriority="71" w:unhideWhenUsed="0"/>
+    <w:lsdException w:name="Colorful List Accent 6" w:semiHidden="0" w:uiPriority="72" w:unhideWhenUsed="0"/>
+    <w:lsdException w:name="Colorful Grid Accent 6" w:semiHidden="0" w:uiPriority="73" w:unhideWhenUsed="0"/>
+    <w:lsdException w:name="Subtle Emphasis" w:semiHidden="0" w:uiPriority="19" w:unhideWhenUsed="0" w:qFormat="1"/>
+    <w:lsdException w:name="Intense Emphasis" w:semiHidden="0" w:uiPriority="21" w:unhideWhenUsed="0" w:qFormat="1"/>
+    <w:lsdException w:name="Subtle Reference" w:semiHidden="0" w:uiPriority="31" w:unhideWhenUsed="0" w:qFormat="1"/>
+    <w:lsdException w:name="Intense Reference" w:semiHidden="0" w:uiPriority="32" w:unhideWhenUsed="0" w:qFormat="1"/>
+    <w:lsdException w:name="Book Title" w:semiHidden="0" w:uiPriority="33" w:unhideWhenUsed="0" w:qFormat="1"/>
+    <w:lsdException w:name="Bibliography" w:uiPriority="37"/>
+    <w:lsdException w:name="TOC Heading" w:uiPriority="39" w:qFormat="1"/>
   </w:latentStyles>
   <w:style w:type="paragraph" w:default="1" w:styleId="Normal">
     <w:name w:val="Normal"/>
@@ -2905,7 +3170,7 @@
   <a:extraClrSchemeLst/>
   <a:extLst>
     <a:ext uri="{05A4C25C-085E-4340-85A3-A5531E510DB2}">
-      <thm15:themeFamily xmlns:thm15="http://schemas.microsoft.com/office/thememl/2012/main" name="Office Theme" id="{62F939B6-93AF-4DB8-9C6B-D6C7DFDC589F}" vid="{4A3C46E8-61CC-4603-A589-7422A47A8E4A}"/>
+      <thm15:themeFamily xmlns="" xmlns:thm15="http://schemas.microsoft.com/office/thememl/2012/main" name="Office Theme" id="{62F939B6-93AF-4DB8-9C6B-D6C7DFDC589F}" vid="{4A3C46E8-61CC-4603-A589-7422A47A8E4A}"/>
     </a:ext>
   </a:extLst>
 </a:theme>

</xml_diff>